<commit_message>
Final update of code
</commit_message>
<xml_diff>
--- a/Fiche_Laboratoir.docx
+++ b/Fiche_Laboratoir.docx
@@ -17,7 +17,7 @@
       <w:r>
         <w:fldChar w:fldCharType="begin">
           <w:ffData>
-            <w:name w:val="__Fieldmark__367_243"/>
+            <w:name w:val="__Fieldmark__20_689571791"/>
             <w:enabled/>
             <w:calcOnExit w:val="0"/>
           </w:ffData>
@@ -30,13 +30,15 @@
         <w:fldChar w:fldCharType="separate"/>
       </w:r>
       <w:bookmarkStart w:id="0" w:name="Texte911"/>
-      <w:bookmarkStart w:id="1" w:name="__Fieldmark__367_243"/>
-      <w:bookmarkStart w:id="2" w:name="Texte9"/>
-      <w:bookmarkStart w:id="3" w:name="__Fieldmark__367_24363103"/>
-      <w:bookmarkStart w:id="4" w:name="__Fieldmark__367_243"/>
+      <w:bookmarkStart w:id="1" w:name="__Fieldmark__367_24363103"/>
+      <w:bookmarkStart w:id="2" w:name="__Fieldmark__367_243"/>
+      <w:bookmarkStart w:id="3" w:name="__Fieldmark__20_689571791"/>
+      <w:bookmarkStart w:id="4" w:name="Texte9"/>
+      <w:bookmarkStart w:id="5" w:name="__Fieldmark__20_689571791"/>
+      <w:bookmarkEnd w:id="1"/>
       <w:bookmarkEnd w:id="2"/>
-      <w:bookmarkEnd w:id="3"/>
       <w:bookmarkEnd w:id="4"/>
+      <w:bookmarkEnd w:id="5"/>
       <w:r>
         <w:rPr>
           <w:b/>
@@ -44,10 +46,12 @@
         </w:rPr>
         <w:t xml:space="preserve">Ricci, Fusi, Houlmann </w:t>
       </w:r>
-      <w:bookmarkStart w:id="5" w:name="Texte91"/>
-      <w:bookmarkStart w:id="6" w:name="__Fieldmark__367_243"/>
-      <w:bookmarkEnd w:id="5"/>
+      <w:bookmarkStart w:id="6" w:name="__Fieldmark__367_2431"/>
+      <w:bookmarkStart w:id="7" w:name="Texte91"/>
+      <w:bookmarkStart w:id="8" w:name="__Fieldmark__20_689571791"/>
       <w:bookmarkEnd w:id="6"/>
+      <w:bookmarkEnd w:id="7"/>
+      <w:bookmarkEnd w:id="8"/>
       <w:r>
         <w:rPr>
           <w:b/>
@@ -69,7 +73,7 @@
       <w:r>
         <w:fldChar w:fldCharType="begin">
           <w:ffData>
-            <w:name w:val="__Fieldmark__381_243"/>
+            <w:name w:val="__Fieldmark__43_689571791"/>
             <w:enabled/>
             <w:calcOnExit w:val="0"/>
           </w:ffData>
@@ -81,14 +85,16 @@
       <w:r>
         <w:fldChar w:fldCharType="separate"/>
       </w:r>
-      <w:bookmarkStart w:id="7" w:name="__Fieldmark__381_243"/>
-      <w:bookmarkStart w:id="8" w:name="Texte10"/>
-      <w:bookmarkStart w:id="9" w:name="__Fieldmark__381_24363103"/>
-      <w:bookmarkStart w:id="10" w:name="Texte1011"/>
-      <w:bookmarkStart w:id="11" w:name="__Fieldmark__381_243"/>
-      <w:bookmarkEnd w:id="8"/>
+      <w:bookmarkStart w:id="9" w:name="__Fieldmark__381_243"/>
+      <w:bookmarkStart w:id="10" w:name="Texte10"/>
+      <w:bookmarkStart w:id="11" w:name="__Fieldmark__43_689571791"/>
+      <w:bookmarkStart w:id="12" w:name="__Fieldmark__381_24363103"/>
+      <w:bookmarkStart w:id="13" w:name="Texte1011"/>
+      <w:bookmarkStart w:id="14" w:name="__Fieldmark__43_689571791"/>
       <w:bookmarkEnd w:id="9"/>
-      <w:bookmarkEnd w:id="11"/>
+      <w:bookmarkEnd w:id="10"/>
+      <w:bookmarkEnd w:id="12"/>
+      <w:bookmarkEnd w:id="14"/>
       <w:r>
         <w:rPr>
           <w:b/>
@@ -96,20 +102,22 @@
         </w:rPr>
         <w:t>Thomas, Noah, Gildas</w:t>
       </w:r>
-      <w:bookmarkStart w:id="12" w:name="Texte101"/>
-      <w:bookmarkStart w:id="13" w:name="__Fieldmark__381_243"/>
-      <w:bookmarkEnd w:id="12"/>
+      <w:bookmarkStart w:id="15" w:name="__Fieldmark__381_2431"/>
+      <w:bookmarkStart w:id="16" w:name="Texte101"/>
+      <w:bookmarkStart w:id="17" w:name="__Fieldmark__43_689571791"/>
+      <w:bookmarkEnd w:id="15"/>
+      <w:bookmarkEnd w:id="16"/>
+      <w:bookmarkEnd w:id="17"/>
+      <w:r>
+        <w:rPr>
+          <w:b/>
+          <w:sz w:val="24"/>
+        </w:rPr>
+      </w:r>
+      <w:r>
+        <w:fldChar w:fldCharType="end"/>
+      </w:r>
       <w:bookmarkEnd w:id="13"/>
-      <w:r>
-        <w:rPr>
-          <w:b/>
-          <w:sz w:val="24"/>
-        </w:rPr>
-      </w:r>
-      <w:r>
-        <w:fldChar w:fldCharType="end"/>
-      </w:r>
-      <w:bookmarkEnd w:id="10"/>
       <w:r>
         <w:rPr>
           <w:b/>
@@ -121,7 +129,7 @@
       <w:r>
         <w:fldChar w:fldCharType="begin">
           <w:ffData>
-            <w:name w:val="__Fieldmark__395_243"/>
+            <w:name w:val="__Fieldmark__66_689571791"/>
             <w:enabled/>
             <w:calcOnExit w:val="0"/>
           </w:ffData>
@@ -133,25 +141,29 @@
       <w:r>
         <w:fldChar w:fldCharType="separate"/>
       </w:r>
-      <w:bookmarkStart w:id="14" w:name="__Fieldmark__395_243"/>
-      <w:bookmarkStart w:id="15" w:name="Texte11"/>
-      <w:bookmarkStart w:id="16" w:name="__Fieldmark__395_24363103"/>
-      <w:bookmarkStart w:id="17" w:name="Texte1111"/>
-      <w:bookmarkStart w:id="18" w:name="__Fieldmark__395_243"/>
-      <w:bookmarkEnd w:id="15"/>
-      <w:bookmarkEnd w:id="16"/>
-      <w:bookmarkEnd w:id="18"/>
-      <w:r>
-        <w:rPr>
-          <w:b/>
-          <w:sz w:val="24"/>
-        </w:rPr>
-        <w:t>INF1-A</w:t>
-      </w:r>
-      <w:bookmarkStart w:id="19" w:name="Texte111"/>
+      <w:bookmarkStart w:id="18" w:name="Texte1111"/>
+      <w:bookmarkStart w:id="19" w:name="Texte11"/>
       <w:bookmarkStart w:id="20" w:name="__Fieldmark__395_243"/>
+      <w:bookmarkStart w:id="21" w:name="__Fieldmark__395_24363103"/>
+      <w:bookmarkStart w:id="22" w:name="__Fieldmark__66_689571791"/>
+      <w:bookmarkStart w:id="23" w:name="__Fieldmark__66_689571791"/>
       <w:bookmarkEnd w:id="19"/>
       <w:bookmarkEnd w:id="20"/>
+      <w:bookmarkEnd w:id="21"/>
+      <w:bookmarkEnd w:id="23"/>
+      <w:r>
+        <w:rPr>
+          <w:b/>
+          <w:sz w:val="24"/>
+        </w:rPr>
+        <w:t>INF1-A</w:t>
+      </w:r>
+      <w:bookmarkStart w:id="24" w:name="__Fieldmark__395_2431"/>
+      <w:bookmarkStart w:id="25" w:name="Texte111"/>
+      <w:bookmarkStart w:id="26" w:name="__Fieldmark__66_689571791"/>
+      <w:bookmarkEnd w:id="24"/>
+      <w:bookmarkEnd w:id="25"/>
+      <w:bookmarkEnd w:id="26"/>
       <w:r>
         <w:rPr>
           <w:b/>
@@ -161,7 +173,7 @@
       <w:r>
         <w:fldChar w:fldCharType="end"/>
       </w:r>
-      <w:bookmarkEnd w:id="17"/>
+      <w:bookmarkEnd w:id="18"/>
       <w:r>
         <w:rPr>
           <w:sz w:val="24"/>
@@ -179,7 +191,7 @@
       <w:r>
         <w:fldChar w:fldCharType="begin">
           <w:ffData>
-            <w:name w:val="__Fieldmark__410_243"/>
+            <w:name w:val="__Fieldmark__90_689571791"/>
             <w:enabled/>
             <w:calcOnExit w:val="0"/>
           </w:ffData>
@@ -191,13 +203,15 @@
       <w:r>
         <w:fldChar w:fldCharType="separate"/>
       </w:r>
-      <w:bookmarkStart w:id="21" w:name="__Fieldmark__216_24363103"/>
-      <w:bookmarkStart w:id="22" w:name="__Fieldmark__410_24363103"/>
-      <w:bookmarkStart w:id="23" w:name="__Fieldmark__410_243"/>
-      <w:bookmarkStart w:id="24" w:name="__Fieldmark__410_243"/>
-      <w:bookmarkEnd w:id="21"/>
-      <w:bookmarkEnd w:id="22"/>
-      <w:bookmarkEnd w:id="24"/>
+      <w:bookmarkStart w:id="27" w:name="__Fieldmark__410_243"/>
+      <w:bookmarkStart w:id="28" w:name="__Fieldmark__90_689571791"/>
+      <w:bookmarkStart w:id="29" w:name="__Fieldmark__410_24363103"/>
+      <w:bookmarkStart w:id="30" w:name="__Fieldmark__216_24363103"/>
+      <w:bookmarkStart w:id="31" w:name="__Fieldmark__90_689571791"/>
+      <w:bookmarkEnd w:id="27"/>
+      <w:bookmarkEnd w:id="29"/>
+      <w:bookmarkEnd w:id="30"/>
+      <w:bookmarkEnd w:id="31"/>
       <w:r>
         <w:rPr>
           <w:b/>
@@ -211,10 +225,12 @@
         </w:rPr>
         <w:t>     </w:t>
       </w:r>
-      <w:bookmarkStart w:id="25" w:name="__Fieldmark__216_243631031"/>
-      <w:bookmarkStart w:id="26" w:name="__Fieldmark__410_243"/>
-      <w:bookmarkEnd w:id="25"/>
-      <w:bookmarkEnd w:id="26"/>
+      <w:bookmarkStart w:id="32" w:name="__Fieldmark__410_2431"/>
+      <w:bookmarkStart w:id="33" w:name="__Fieldmark__216_243631031"/>
+      <w:bookmarkStart w:id="34" w:name="__Fieldmark__90_689571791"/>
+      <w:bookmarkEnd w:id="32"/>
+      <w:bookmarkEnd w:id="33"/>
+      <w:bookmarkEnd w:id="34"/>
       <w:r>
         <w:rPr>
           <w:sz w:val="24"/>
@@ -265,7 +281,7 @@
       <w:r>
         <w:fldChar w:fldCharType="begin">
           <w:ffData>
-            <w:name w:val="__Fieldmark__424_243"/>
+            <w:name w:val="__Fieldmark__112_689571791"/>
             <w:enabled/>
             <w:calcOnExit w:val="0"/>
           </w:ffData>
@@ -277,14 +293,16 @@
       <w:r>
         <w:fldChar w:fldCharType="separate"/>
       </w:r>
-      <w:bookmarkStart w:id="27" w:name="Texte12"/>
-      <w:bookmarkStart w:id="28" w:name="Texte1211"/>
-      <w:bookmarkStart w:id="29" w:name="__Fieldmark__424_243"/>
-      <w:bookmarkStart w:id="30" w:name="__Fieldmark__424_24363103"/>
-      <w:bookmarkStart w:id="31" w:name="__Fieldmark__424_243"/>
-      <w:bookmarkEnd w:id="27"/>
-      <w:bookmarkEnd w:id="30"/>
-      <w:bookmarkEnd w:id="31"/>
+      <w:bookmarkStart w:id="35" w:name="__Fieldmark__112_689571791"/>
+      <w:bookmarkStart w:id="36" w:name="__Fieldmark__424_24363103"/>
+      <w:bookmarkStart w:id="37" w:name="Texte12"/>
+      <w:bookmarkStart w:id="38" w:name="Texte1211"/>
+      <w:bookmarkStart w:id="39" w:name="__Fieldmark__424_243"/>
+      <w:bookmarkStart w:id="40" w:name="__Fieldmark__112_689571791"/>
+      <w:bookmarkEnd w:id="36"/>
+      <w:bookmarkEnd w:id="37"/>
+      <w:bookmarkEnd w:id="39"/>
+      <w:bookmarkEnd w:id="40"/>
       <w:r>
         <w:rPr>
           <w:b/>
@@ -292,10 +310,12 @@
         </w:rPr>
         <w:t>13.11.2018 / Labo03     </w:t>
       </w:r>
-      <w:bookmarkStart w:id="32" w:name="Texte121"/>
-      <w:bookmarkStart w:id="33" w:name="__Fieldmark__424_243"/>
-      <w:bookmarkEnd w:id="32"/>
-      <w:bookmarkEnd w:id="33"/>
+      <w:bookmarkStart w:id="41" w:name="__Fieldmark__424_2431"/>
+      <w:bookmarkStart w:id="42" w:name="Texte121"/>
+      <w:bookmarkStart w:id="43" w:name="__Fieldmark__112_689571791"/>
+      <w:bookmarkEnd w:id="41"/>
+      <w:bookmarkEnd w:id="42"/>
+      <w:bookmarkEnd w:id="43"/>
       <w:r>
         <w:rPr>
           <w:b/>
@@ -305,7 +325,7 @@
       <w:r>
         <w:fldChar w:fldCharType="end"/>
       </w:r>
-      <w:bookmarkEnd w:id="28"/>
+      <w:bookmarkEnd w:id="38"/>
       <w:r>
         <w:rPr>
           <w:b/>
@@ -346,7 +366,7 @@
       <w:r>
         <w:fldChar w:fldCharType="begin">
           <w:ffData>
-            <w:name w:val="__Fieldmark__441_243"/>
+            <w:name w:val="__Fieldmark__139_689571791"/>
             <w:enabled/>
             <w:calcOnExit w:val="0"/>
           </w:ffData>
@@ -358,19 +378,15 @@
       <w:r>
         <w:fldChar w:fldCharType="separate"/>
       </w:r>
-      <w:bookmarkStart w:id="34" w:name="Texte13"/>
-      <w:bookmarkStart w:id="35" w:name="__Fieldmark__441_243"/>
-      <w:bookmarkStart w:id="36" w:name="__Fieldmark__441_24363103"/>
-      <w:bookmarkStart w:id="37" w:name="__Fieldmark__441_243"/>
-      <w:bookmarkEnd w:id="34"/>
-      <w:bookmarkEnd w:id="36"/>
-      <w:bookmarkEnd w:id="37"/>
-      <w:r>
-        <w:rPr>
-          <w:b/>
-          <w:sz w:val="24"/>
-        </w:rPr>
-      </w:r>
+      <w:bookmarkStart w:id="44" w:name="__Fieldmark__441_24363103"/>
+      <w:bookmarkStart w:id="45" w:name="__Fieldmark__139_689571791"/>
+      <w:bookmarkStart w:id="46" w:name="Texte13"/>
+      <w:bookmarkStart w:id="47" w:name="__Fieldmark__441_243"/>
+      <w:bookmarkStart w:id="48" w:name="__Fieldmark__139_689571791"/>
+      <w:bookmarkEnd w:id="44"/>
+      <w:bookmarkEnd w:id="46"/>
+      <w:bookmarkEnd w:id="47"/>
+      <w:bookmarkEnd w:id="48"/>
       <w:r>
         <w:rPr>
           <w:b/>
@@ -378,18 +394,20 @@
         </w:rPr>
         <w:t>8h</w:t>
       </w:r>
-      <w:bookmarkStart w:id="38" w:name="Texte1311"/>
+      <w:bookmarkStart w:id="49" w:name="Texte1311"/>
       <w:r>
         <w:rPr>
           <w:sz w:val="24"/>
         </w:rPr>
         <w:t>     </w:t>
       </w:r>
-      <w:bookmarkStart w:id="39" w:name="Texte131"/>
-      <w:bookmarkStart w:id="40" w:name="__Fieldmark__441_243"/>
-      <w:bookmarkEnd w:id="38"/>
-      <w:bookmarkEnd w:id="39"/>
-      <w:bookmarkEnd w:id="40"/>
+      <w:bookmarkStart w:id="50" w:name="__Fieldmark__441_2431"/>
+      <w:bookmarkStart w:id="51" w:name="Texte131"/>
+      <w:bookmarkStart w:id="52" w:name="__Fieldmark__139_689571791"/>
+      <w:bookmarkEnd w:id="49"/>
+      <w:bookmarkEnd w:id="50"/>
+      <w:bookmarkEnd w:id="51"/>
+      <w:bookmarkEnd w:id="52"/>
       <w:r>
         <w:rPr>
           <w:sz w:val="24"/>
@@ -499,7 +517,7 @@
       <w:r>
         <w:fldChar w:fldCharType="begin">
           <w:ffData>
-            <w:name w:val="__Fieldmark__469_243"/>
+            <w:name w:val="__Fieldmark__166_689571791"/>
             <w:enabled/>
             <w:calcOnExit w:val="0"/>
           </w:ffData>
@@ -511,42 +529,34 @@
       <w:r>
         <w:fldChar w:fldCharType="separate"/>
       </w:r>
-      <w:bookmarkStart w:id="41" w:name="Texte15"/>
-      <w:bookmarkStart w:id="42" w:name="__Fieldmark__469_243"/>
-      <w:bookmarkStart w:id="43" w:name="__Fieldmark__469_24363103"/>
-      <w:bookmarkStart w:id="44" w:name="__Fieldmark__469_243"/>
-      <w:bookmarkEnd w:id="41"/>
-      <w:bookmarkEnd w:id="43"/>
-      <w:bookmarkEnd w:id="44"/>
-      <w:r>
-        <w:rPr>
-          <w:sz w:val="24"/>
-        </w:rPr>
-      </w:r>
-      <w:bookmarkStart w:id="45" w:name="Texte1511"/>
-      <w:r>
-        <w:rPr>
-          <w:sz w:val="24"/>
-        </w:rPr>
-        <w:t> </w:t>
-      </w:r>
-      <w:r>
-        <w:rPr>
-          <w:sz w:val="24"/>
-        </w:rPr>
-        <w:t>la formule d’échelle ne fonctionne pas si l’on change le nombre maximale de taille de grille. De plus nous ne pouvons pas retrouver de grandeur que nous connaissons dans cette équation. On dirait qu’elle sort de « null part ».</w:t>
-      </w:r>
-      <w:r>
-        <w:rPr>
-          <w:sz w:val="24"/>
-        </w:rPr>
-        <w:t>   </w:t>
-      </w:r>
-      <w:bookmarkStart w:id="46" w:name="Texte151"/>
-      <w:bookmarkStart w:id="47" w:name="__Fieldmark__469_243"/>
-      <w:bookmarkEnd w:id="45"/>
-      <w:bookmarkEnd w:id="46"/>
-      <w:bookmarkEnd w:id="47"/>
+      <w:bookmarkStart w:id="53" w:name="__Fieldmark__469_24363103"/>
+      <w:bookmarkStart w:id="54" w:name="__Fieldmark__469_243"/>
+      <w:bookmarkStart w:id="55" w:name="Texte15"/>
+      <w:bookmarkStart w:id="56" w:name="__Fieldmark__166_689571791"/>
+      <w:bookmarkStart w:id="57" w:name="__Fieldmark__166_689571791"/>
+      <w:bookmarkEnd w:id="53"/>
+      <w:bookmarkEnd w:id="54"/>
+      <w:bookmarkEnd w:id="55"/>
+      <w:bookmarkEnd w:id="57"/>
+      <w:r>
+        <w:rPr>
+          <w:sz w:val="24"/>
+        </w:rPr>
+      </w:r>
+      <w:bookmarkStart w:id="58" w:name="Texte1511"/>
+      <w:r>
+        <w:rPr>
+          <w:sz w:val="24"/>
+        </w:rPr>
+        <w:t> la formule d’échelle ne fonctionne pas si l’on change le nombre maximale de taille de grille. De plus nous ne pouvons pas retrouver de grandeur que nous connaissons dans cette équation. On dirait qu’elle sort de « null part ».   </w:t>
+      </w:r>
+      <w:bookmarkStart w:id="59" w:name="__Fieldmark__469_2431"/>
+      <w:bookmarkStart w:id="60" w:name="Texte151"/>
+      <w:bookmarkStart w:id="61" w:name="__Fieldmark__166_689571791"/>
+      <w:bookmarkEnd w:id="58"/>
+      <w:bookmarkEnd w:id="59"/>
+      <w:bookmarkEnd w:id="60"/>
+      <w:bookmarkEnd w:id="61"/>
       <w:r>
         <w:rPr>
           <w:sz w:val="24"/>
@@ -613,7 +623,7 @@
       <w:r>
         <w:fldChar w:fldCharType="begin">
           <w:ffData>
-            <w:name w:val="__Fieldmark__483_243"/>
+            <w:name w:val="__Fieldmark__203_689571791"/>
             <w:enabled/>
             <w:calcOnExit w:val="0"/>
           </w:ffData>
@@ -625,18 +635,15 @@
       <w:r>
         <w:fldChar w:fldCharType="separate"/>
       </w:r>
-      <w:bookmarkStart w:id="48" w:name="__Fieldmark__483_24363103"/>
-      <w:bookmarkStart w:id="49" w:name="Texte16"/>
-      <w:bookmarkStart w:id="50" w:name="__Fieldmark__483_243"/>
-      <w:bookmarkStart w:id="51" w:name="__Fieldmark__483_243"/>
-      <w:bookmarkEnd w:id="48"/>
-      <w:bookmarkEnd w:id="49"/>
-      <w:bookmarkEnd w:id="51"/>
-      <w:r>
-        <w:rPr>
-          <w:sz w:val="24"/>
-        </w:rPr>
-      </w:r>
+      <w:bookmarkStart w:id="62" w:name="__Fieldmark__483_243"/>
+      <w:bookmarkStart w:id="63" w:name="Texte16"/>
+      <w:bookmarkStart w:id="64" w:name="__Fieldmark__483_24363103"/>
+      <w:bookmarkStart w:id="65" w:name="__Fieldmark__203_689571791"/>
+      <w:bookmarkStart w:id="66" w:name="__Fieldmark__203_689571791"/>
+      <w:bookmarkEnd w:id="62"/>
+      <w:bookmarkEnd w:id="63"/>
+      <w:bookmarkEnd w:id="64"/>
+      <w:bookmarkEnd w:id="66"/>
       <w:r>
         <w:rPr>
           <w:sz w:val="24"/>
@@ -688,23 +695,25 @@
         </w:rPr>
       </w:pPr>
       <w:r>
-        <w:rPr/>
+        <w:rPr>
+          <w:sz w:val="24"/>
+        </w:rPr>
       </w:r>
     </w:p>
     <w:tbl>
       <w:tblPr>
         <w:tblW w:w="9072" w:type="dxa"/>
         <w:jc w:val="left"/>
-        <w:tblInd w:w="55" w:type="dxa"/>
+        <w:tblInd w:w="53" w:type="dxa"/>
         <w:tblBorders>
-          <w:top w:val="single" w:sz="2" w:space="0" w:color="000000"/>
-          <w:left w:val="single" w:sz="2" w:space="0" w:color="000000"/>
-          <w:bottom w:val="single" w:sz="2" w:space="0" w:color="000000"/>
-          <w:insideH w:val="single" w:sz="2" w:space="0" w:color="000000"/>
+          <w:top w:val="single" w:sz="2" w:space="0" w:color="000001"/>
+          <w:left w:val="single" w:sz="2" w:space="0" w:color="000001"/>
+          <w:bottom w:val="single" w:sz="2" w:space="0" w:color="000001"/>
+          <w:insideH w:val="single" w:sz="2" w:space="0" w:color="000001"/>
         </w:tblBorders>
         <w:tblCellMar>
           <w:top w:w="55" w:type="dxa"/>
-          <w:left w:w="54" w:type="dxa"/>
+          <w:left w:w="51" w:type="dxa"/>
           <w:bottom w:w="55" w:type="dxa"/>
           <w:right w:w="55" w:type="dxa"/>
         </w:tblCellMar>
@@ -713,7 +722,7 @@
         <w:gridCol w:w="2267"/>
         <w:gridCol w:w="2268"/>
         <w:gridCol w:w="2268"/>
-        <w:gridCol w:w="2269"/>
+        <w:gridCol w:w="2268"/>
       </w:tblGrid>
       <w:tr>
         <w:trPr/>
@@ -721,14 +730,14 @@
           <w:tcPr>
             <w:tcW w:w="2267" w:type="dxa"/>
             <w:tcBorders>
-              <w:top w:val="single" w:sz="2" w:space="0" w:color="000000"/>
-              <w:left w:val="single" w:sz="2" w:space="0" w:color="000000"/>
-              <w:bottom w:val="single" w:sz="2" w:space="0" w:color="000000"/>
-              <w:insideH w:val="single" w:sz="2" w:space="0" w:color="000000"/>
+              <w:top w:val="single" w:sz="2" w:space="0" w:color="000001"/>
+              <w:left w:val="single" w:sz="2" w:space="0" w:color="000001"/>
+              <w:bottom w:val="single" w:sz="2" w:space="0" w:color="000001"/>
+              <w:insideH w:val="single" w:sz="2" w:space="0" w:color="000001"/>
             </w:tcBorders>
             <w:shd w:fill="auto" w:val="clear"/>
             <w:tcMar>
-              <w:left w:w="54" w:type="dxa"/>
+              <w:left w:w="51" w:type="dxa"/>
             </w:tcMar>
           </w:tcPr>
           <w:p>
@@ -745,14 +754,14 @@
           <w:tcPr>
             <w:tcW w:w="2268" w:type="dxa"/>
             <w:tcBorders>
-              <w:top w:val="single" w:sz="2" w:space="0" w:color="000000"/>
-              <w:left w:val="single" w:sz="2" w:space="0" w:color="000000"/>
-              <w:bottom w:val="single" w:sz="2" w:space="0" w:color="000000"/>
-              <w:insideH w:val="single" w:sz="2" w:space="0" w:color="000000"/>
+              <w:top w:val="single" w:sz="2" w:space="0" w:color="000001"/>
+              <w:left w:val="single" w:sz="2" w:space="0" w:color="000001"/>
+              <w:bottom w:val="single" w:sz="2" w:space="0" w:color="000001"/>
+              <w:insideH w:val="single" w:sz="2" w:space="0" w:color="000001"/>
             </w:tcBorders>
             <w:shd w:fill="auto" w:val="clear"/>
             <w:tcMar>
-              <w:left w:w="54" w:type="dxa"/>
+              <w:left w:w="51" w:type="dxa"/>
             </w:tcMar>
           </w:tcPr>
           <w:p>
@@ -770,14 +779,14 @@
           <w:tcPr>
             <w:tcW w:w="2268" w:type="dxa"/>
             <w:tcBorders>
-              <w:top w:val="single" w:sz="2" w:space="0" w:color="000000"/>
-              <w:left w:val="single" w:sz="2" w:space="0" w:color="000000"/>
-              <w:bottom w:val="single" w:sz="2" w:space="0" w:color="000000"/>
-              <w:insideH w:val="single" w:sz="2" w:space="0" w:color="000000"/>
+              <w:top w:val="single" w:sz="2" w:space="0" w:color="000001"/>
+              <w:left w:val="single" w:sz="2" w:space="0" w:color="000001"/>
+              <w:bottom w:val="single" w:sz="2" w:space="0" w:color="000001"/>
+              <w:insideH w:val="single" w:sz="2" w:space="0" w:color="000001"/>
             </w:tcBorders>
             <w:shd w:fill="auto" w:val="clear"/>
             <w:tcMar>
-              <w:left w:w="54" w:type="dxa"/>
+              <w:left w:w="51" w:type="dxa"/>
             </w:tcMar>
           </w:tcPr>
           <w:p>
@@ -793,18 +802,18 @@
         </w:tc>
         <w:tc>
           <w:tcPr>
-            <w:tcW w:w="2269" w:type="dxa"/>
+            <w:tcW w:w="2268" w:type="dxa"/>
             <w:tcBorders>
-              <w:top w:val="single" w:sz="2" w:space="0" w:color="000000"/>
-              <w:left w:val="single" w:sz="2" w:space="0" w:color="000000"/>
-              <w:bottom w:val="single" w:sz="2" w:space="0" w:color="000000"/>
-              <w:right w:val="single" w:sz="2" w:space="0" w:color="000000"/>
-              <w:insideH w:val="single" w:sz="2" w:space="0" w:color="000000"/>
-              <w:insideV w:val="single" w:sz="2" w:space="0" w:color="000000"/>
+              <w:top w:val="single" w:sz="2" w:space="0" w:color="000001"/>
+              <w:left w:val="single" w:sz="2" w:space="0" w:color="000001"/>
+              <w:bottom w:val="single" w:sz="2" w:space="0" w:color="000001"/>
+              <w:right w:val="single" w:sz="2" w:space="0" w:color="000001"/>
+              <w:insideH w:val="single" w:sz="2" w:space="0" w:color="000001"/>
+              <w:insideV w:val="single" w:sz="2" w:space="0" w:color="000001"/>
             </w:tcBorders>
             <w:shd w:fill="auto" w:val="clear"/>
             <w:tcMar>
-              <w:left w:w="54" w:type="dxa"/>
+              <w:left w:w="51" w:type="dxa"/>
             </w:tcMar>
           </w:tcPr>
           <w:p>
@@ -825,13 +834,14 @@
           <w:tcPr>
             <w:tcW w:w="2267" w:type="dxa"/>
             <w:tcBorders>
-              <w:left w:val="single" w:sz="2" w:space="0" w:color="000000"/>
-              <w:bottom w:val="single" w:sz="2" w:space="0" w:color="000000"/>
-              <w:insideH w:val="single" w:sz="2" w:space="0" w:color="000000"/>
+              <w:top w:val="single" w:sz="2" w:space="0" w:color="000001"/>
+              <w:left w:val="single" w:sz="2" w:space="0" w:color="000001"/>
+              <w:bottom w:val="single" w:sz="2" w:space="0" w:color="000001"/>
+              <w:insideH w:val="single" w:sz="2" w:space="0" w:color="000001"/>
             </w:tcBorders>
             <w:shd w:fill="auto" w:val="clear"/>
             <w:tcMar>
-              <w:left w:w="54" w:type="dxa"/>
+              <w:left w:w="51" w:type="dxa"/>
             </w:tcMar>
           </w:tcPr>
           <w:p>
@@ -849,13 +859,14 @@
           <w:tcPr>
             <w:tcW w:w="2268" w:type="dxa"/>
             <w:tcBorders>
-              <w:left w:val="single" w:sz="2" w:space="0" w:color="000000"/>
-              <w:bottom w:val="single" w:sz="2" w:space="0" w:color="000000"/>
-              <w:insideH w:val="single" w:sz="2" w:space="0" w:color="000000"/>
+              <w:top w:val="single" w:sz="2" w:space="0" w:color="000001"/>
+              <w:left w:val="single" w:sz="2" w:space="0" w:color="000001"/>
+              <w:bottom w:val="single" w:sz="2" w:space="0" w:color="000001"/>
+              <w:insideH w:val="single" w:sz="2" w:space="0" w:color="000001"/>
             </w:tcBorders>
             <w:shd w:fill="auto" w:val="clear"/>
             <w:tcMar>
-              <w:left w:w="54" w:type="dxa"/>
+              <w:left w:w="51" w:type="dxa"/>
             </w:tcMar>
           </w:tcPr>
           <w:p>
@@ -873,13 +884,14 @@
           <w:tcPr>
             <w:tcW w:w="2268" w:type="dxa"/>
             <w:tcBorders>
-              <w:left w:val="single" w:sz="2" w:space="0" w:color="000000"/>
-              <w:bottom w:val="single" w:sz="2" w:space="0" w:color="000000"/>
-              <w:insideH w:val="single" w:sz="2" w:space="0" w:color="000000"/>
+              <w:top w:val="single" w:sz="2" w:space="0" w:color="000001"/>
+              <w:left w:val="single" w:sz="2" w:space="0" w:color="000001"/>
+              <w:bottom w:val="single" w:sz="2" w:space="0" w:color="000001"/>
+              <w:insideH w:val="single" w:sz="2" w:space="0" w:color="000001"/>
             </w:tcBorders>
             <w:shd w:fill="auto" w:val="clear"/>
             <w:tcMar>
-              <w:left w:w="54" w:type="dxa"/>
+              <w:left w:w="51" w:type="dxa"/>
             </w:tcMar>
           </w:tcPr>
           <w:p>
@@ -894,17 +906,18 @@
         </w:tc>
         <w:tc>
           <w:tcPr>
-            <w:tcW w:w="2269" w:type="dxa"/>
+            <w:tcW w:w="2268" w:type="dxa"/>
             <w:tcBorders>
-              <w:left w:val="single" w:sz="2" w:space="0" w:color="000000"/>
-              <w:bottom w:val="single" w:sz="2" w:space="0" w:color="000000"/>
-              <w:right w:val="single" w:sz="2" w:space="0" w:color="000000"/>
-              <w:insideH w:val="single" w:sz="2" w:space="0" w:color="000000"/>
-              <w:insideV w:val="single" w:sz="2" w:space="0" w:color="000000"/>
+              <w:top w:val="single" w:sz="2" w:space="0" w:color="000001"/>
+              <w:left w:val="single" w:sz="2" w:space="0" w:color="000001"/>
+              <w:bottom w:val="single" w:sz="2" w:space="0" w:color="000001"/>
+              <w:right w:val="single" w:sz="2" w:space="0" w:color="000001"/>
+              <w:insideH w:val="single" w:sz="2" w:space="0" w:color="000001"/>
+              <w:insideV w:val="single" w:sz="2" w:space="0" w:color="000001"/>
             </w:tcBorders>
             <w:shd w:fill="auto" w:val="clear"/>
             <w:tcMar>
-              <w:left w:w="54" w:type="dxa"/>
+              <w:left w:w="51" w:type="dxa"/>
             </w:tcMar>
           </w:tcPr>
           <w:p>
@@ -924,13 +937,14 @@
           <w:tcPr>
             <w:tcW w:w="2267" w:type="dxa"/>
             <w:tcBorders>
-              <w:left w:val="single" w:sz="2" w:space="0" w:color="000000"/>
-              <w:bottom w:val="single" w:sz="2" w:space="0" w:color="000000"/>
-              <w:insideH w:val="single" w:sz="2" w:space="0" w:color="000000"/>
+              <w:top w:val="single" w:sz="2" w:space="0" w:color="000001"/>
+              <w:left w:val="single" w:sz="2" w:space="0" w:color="000001"/>
+              <w:bottom w:val="single" w:sz="2" w:space="0" w:color="000001"/>
+              <w:insideH w:val="single" w:sz="2" w:space="0" w:color="000001"/>
             </w:tcBorders>
             <w:shd w:fill="auto" w:val="clear"/>
             <w:tcMar>
-              <w:left w:w="54" w:type="dxa"/>
+              <w:left w:w="51" w:type="dxa"/>
             </w:tcMar>
           </w:tcPr>
           <w:p>
@@ -948,13 +962,14 @@
           <w:tcPr>
             <w:tcW w:w="2268" w:type="dxa"/>
             <w:tcBorders>
-              <w:left w:val="single" w:sz="2" w:space="0" w:color="000000"/>
-              <w:bottom w:val="single" w:sz="2" w:space="0" w:color="000000"/>
-              <w:insideH w:val="single" w:sz="2" w:space="0" w:color="000000"/>
+              <w:top w:val="single" w:sz="2" w:space="0" w:color="000001"/>
+              <w:left w:val="single" w:sz="2" w:space="0" w:color="000001"/>
+              <w:bottom w:val="single" w:sz="2" w:space="0" w:color="000001"/>
+              <w:insideH w:val="single" w:sz="2" w:space="0" w:color="000001"/>
             </w:tcBorders>
             <w:shd w:fill="auto" w:val="clear"/>
             <w:tcMar>
-              <w:left w:w="54" w:type="dxa"/>
+              <w:left w:w="51" w:type="dxa"/>
             </w:tcMar>
           </w:tcPr>
           <w:p>
@@ -971,13 +986,14 @@
           <w:tcPr>
             <w:tcW w:w="2268" w:type="dxa"/>
             <w:tcBorders>
-              <w:left w:val="single" w:sz="2" w:space="0" w:color="000000"/>
-              <w:bottom w:val="single" w:sz="2" w:space="0" w:color="000000"/>
-              <w:insideH w:val="single" w:sz="2" w:space="0" w:color="000000"/>
+              <w:top w:val="single" w:sz="2" w:space="0" w:color="000001"/>
+              <w:left w:val="single" w:sz="2" w:space="0" w:color="000001"/>
+              <w:bottom w:val="single" w:sz="2" w:space="0" w:color="000001"/>
+              <w:insideH w:val="single" w:sz="2" w:space="0" w:color="000001"/>
             </w:tcBorders>
             <w:shd w:fill="auto" w:val="clear"/>
             <w:tcMar>
-              <w:left w:w="54" w:type="dxa"/>
+              <w:left w:w="51" w:type="dxa"/>
             </w:tcMar>
           </w:tcPr>
           <w:p>
@@ -992,17 +1008,18 @@
         </w:tc>
         <w:tc>
           <w:tcPr>
-            <w:tcW w:w="2269" w:type="dxa"/>
+            <w:tcW w:w="2268" w:type="dxa"/>
             <w:tcBorders>
-              <w:left w:val="single" w:sz="2" w:space="0" w:color="000000"/>
-              <w:bottom w:val="single" w:sz="2" w:space="0" w:color="000000"/>
-              <w:right w:val="single" w:sz="2" w:space="0" w:color="000000"/>
-              <w:insideH w:val="single" w:sz="2" w:space="0" w:color="000000"/>
-              <w:insideV w:val="single" w:sz="2" w:space="0" w:color="000000"/>
+              <w:top w:val="single" w:sz="2" w:space="0" w:color="000001"/>
+              <w:left w:val="single" w:sz="2" w:space="0" w:color="000001"/>
+              <w:bottom w:val="single" w:sz="2" w:space="0" w:color="000001"/>
+              <w:right w:val="single" w:sz="2" w:space="0" w:color="000001"/>
+              <w:insideH w:val="single" w:sz="2" w:space="0" w:color="000001"/>
+              <w:insideV w:val="single" w:sz="2" w:space="0" w:color="000001"/>
             </w:tcBorders>
             <w:shd w:fill="auto" w:val="clear"/>
             <w:tcMar>
-              <w:left w:w="54" w:type="dxa"/>
+              <w:left w:w="51" w:type="dxa"/>
             </w:tcMar>
           </w:tcPr>
           <w:p>
@@ -1022,13 +1039,14 @@
           <w:tcPr>
             <w:tcW w:w="2267" w:type="dxa"/>
             <w:tcBorders>
-              <w:left w:val="single" w:sz="2" w:space="0" w:color="000000"/>
-              <w:bottom w:val="single" w:sz="2" w:space="0" w:color="000000"/>
-              <w:insideH w:val="single" w:sz="2" w:space="0" w:color="000000"/>
+              <w:top w:val="single" w:sz="2" w:space="0" w:color="000001"/>
+              <w:left w:val="single" w:sz="2" w:space="0" w:color="000001"/>
+              <w:bottom w:val="single" w:sz="2" w:space="0" w:color="000001"/>
+              <w:insideH w:val="single" w:sz="2" w:space="0" w:color="000001"/>
             </w:tcBorders>
             <w:shd w:fill="auto" w:val="clear"/>
             <w:tcMar>
-              <w:left w:w="54" w:type="dxa"/>
+              <w:left w:w="51" w:type="dxa"/>
             </w:tcMar>
           </w:tcPr>
           <w:p>
@@ -1046,13 +1064,14 @@
           <w:tcPr>
             <w:tcW w:w="2268" w:type="dxa"/>
             <w:tcBorders>
-              <w:left w:val="single" w:sz="2" w:space="0" w:color="000000"/>
-              <w:bottom w:val="single" w:sz="2" w:space="0" w:color="000000"/>
-              <w:insideH w:val="single" w:sz="2" w:space="0" w:color="000000"/>
+              <w:top w:val="single" w:sz="2" w:space="0" w:color="000001"/>
+              <w:left w:val="single" w:sz="2" w:space="0" w:color="000001"/>
+              <w:bottom w:val="single" w:sz="2" w:space="0" w:color="000001"/>
+              <w:insideH w:val="single" w:sz="2" w:space="0" w:color="000001"/>
             </w:tcBorders>
             <w:shd w:fill="auto" w:val="clear"/>
             <w:tcMar>
-              <w:left w:w="54" w:type="dxa"/>
+              <w:left w:w="51" w:type="dxa"/>
             </w:tcMar>
           </w:tcPr>
           <w:p>
@@ -1069,13 +1088,14 @@
           <w:tcPr>
             <w:tcW w:w="2268" w:type="dxa"/>
             <w:tcBorders>
-              <w:left w:val="single" w:sz="2" w:space="0" w:color="000000"/>
-              <w:bottom w:val="single" w:sz="2" w:space="0" w:color="000000"/>
-              <w:insideH w:val="single" w:sz="2" w:space="0" w:color="000000"/>
+              <w:top w:val="single" w:sz="2" w:space="0" w:color="000001"/>
+              <w:left w:val="single" w:sz="2" w:space="0" w:color="000001"/>
+              <w:bottom w:val="single" w:sz="2" w:space="0" w:color="000001"/>
+              <w:insideH w:val="single" w:sz="2" w:space="0" w:color="000001"/>
             </w:tcBorders>
             <w:shd w:fill="auto" w:val="clear"/>
             <w:tcMar>
-              <w:left w:w="54" w:type="dxa"/>
+              <w:left w:w="51" w:type="dxa"/>
             </w:tcMar>
           </w:tcPr>
           <w:p>
@@ -1090,17 +1110,18 @@
         </w:tc>
         <w:tc>
           <w:tcPr>
-            <w:tcW w:w="2269" w:type="dxa"/>
+            <w:tcW w:w="2268" w:type="dxa"/>
             <w:tcBorders>
-              <w:left w:val="single" w:sz="2" w:space="0" w:color="000000"/>
-              <w:bottom w:val="single" w:sz="2" w:space="0" w:color="000000"/>
-              <w:right w:val="single" w:sz="2" w:space="0" w:color="000000"/>
-              <w:insideH w:val="single" w:sz="2" w:space="0" w:color="000000"/>
-              <w:insideV w:val="single" w:sz="2" w:space="0" w:color="000000"/>
+              <w:top w:val="single" w:sz="2" w:space="0" w:color="000001"/>
+              <w:left w:val="single" w:sz="2" w:space="0" w:color="000001"/>
+              <w:bottom w:val="single" w:sz="2" w:space="0" w:color="000001"/>
+              <w:right w:val="single" w:sz="2" w:space="0" w:color="000001"/>
+              <w:insideH w:val="single" w:sz="2" w:space="0" w:color="000001"/>
+              <w:insideV w:val="single" w:sz="2" w:space="0" w:color="000001"/>
             </w:tcBorders>
             <w:shd w:fill="auto" w:val="clear"/>
             <w:tcMar>
-              <w:left w:w="54" w:type="dxa"/>
+              <w:left w:w="51" w:type="dxa"/>
             </w:tcMar>
           </w:tcPr>
           <w:p>
@@ -1120,13 +1141,14 @@
           <w:tcPr>
             <w:tcW w:w="2267" w:type="dxa"/>
             <w:tcBorders>
-              <w:left w:val="single" w:sz="2" w:space="0" w:color="000000"/>
-              <w:bottom w:val="single" w:sz="2" w:space="0" w:color="000000"/>
-              <w:insideH w:val="single" w:sz="2" w:space="0" w:color="000000"/>
+              <w:top w:val="single" w:sz="2" w:space="0" w:color="000001"/>
+              <w:left w:val="single" w:sz="2" w:space="0" w:color="000001"/>
+              <w:bottom w:val="single" w:sz="2" w:space="0" w:color="000001"/>
+              <w:insideH w:val="single" w:sz="2" w:space="0" w:color="000001"/>
             </w:tcBorders>
             <w:shd w:fill="auto" w:val="clear"/>
             <w:tcMar>
-              <w:left w:w="54" w:type="dxa"/>
+              <w:left w:w="51" w:type="dxa"/>
             </w:tcMar>
           </w:tcPr>
           <w:p>
@@ -1144,13 +1166,14 @@
           <w:tcPr>
             <w:tcW w:w="2268" w:type="dxa"/>
             <w:tcBorders>
-              <w:left w:val="single" w:sz="2" w:space="0" w:color="000000"/>
-              <w:bottom w:val="single" w:sz="2" w:space="0" w:color="000000"/>
-              <w:insideH w:val="single" w:sz="2" w:space="0" w:color="000000"/>
+              <w:top w:val="single" w:sz="2" w:space="0" w:color="000001"/>
+              <w:left w:val="single" w:sz="2" w:space="0" w:color="000001"/>
+              <w:bottom w:val="single" w:sz="2" w:space="0" w:color="000001"/>
+              <w:insideH w:val="single" w:sz="2" w:space="0" w:color="000001"/>
             </w:tcBorders>
             <w:shd w:fill="auto" w:val="clear"/>
             <w:tcMar>
-              <w:left w:w="54" w:type="dxa"/>
+              <w:left w:w="51" w:type="dxa"/>
             </w:tcMar>
           </w:tcPr>
           <w:p>
@@ -1167,13 +1190,14 @@
           <w:tcPr>
             <w:tcW w:w="2268" w:type="dxa"/>
             <w:tcBorders>
-              <w:left w:val="single" w:sz="2" w:space="0" w:color="000000"/>
-              <w:bottom w:val="single" w:sz="2" w:space="0" w:color="000000"/>
-              <w:insideH w:val="single" w:sz="2" w:space="0" w:color="000000"/>
+              <w:top w:val="single" w:sz="2" w:space="0" w:color="000001"/>
+              <w:left w:val="single" w:sz="2" w:space="0" w:color="000001"/>
+              <w:bottom w:val="single" w:sz="2" w:space="0" w:color="000001"/>
+              <w:insideH w:val="single" w:sz="2" w:space="0" w:color="000001"/>
             </w:tcBorders>
             <w:shd w:fill="auto" w:val="clear"/>
             <w:tcMar>
-              <w:left w:w="54" w:type="dxa"/>
+              <w:left w:w="51" w:type="dxa"/>
             </w:tcMar>
           </w:tcPr>
           <w:p>
@@ -1188,17 +1212,18 @@
         </w:tc>
         <w:tc>
           <w:tcPr>
-            <w:tcW w:w="2269" w:type="dxa"/>
+            <w:tcW w:w="2268" w:type="dxa"/>
             <w:tcBorders>
-              <w:left w:val="single" w:sz="2" w:space="0" w:color="000000"/>
-              <w:bottom w:val="single" w:sz="2" w:space="0" w:color="000000"/>
-              <w:right w:val="single" w:sz="2" w:space="0" w:color="000000"/>
-              <w:insideH w:val="single" w:sz="2" w:space="0" w:color="000000"/>
-              <w:insideV w:val="single" w:sz="2" w:space="0" w:color="000000"/>
+              <w:top w:val="single" w:sz="2" w:space="0" w:color="000001"/>
+              <w:left w:val="single" w:sz="2" w:space="0" w:color="000001"/>
+              <w:bottom w:val="single" w:sz="2" w:space="0" w:color="000001"/>
+              <w:right w:val="single" w:sz="2" w:space="0" w:color="000001"/>
+              <w:insideH w:val="single" w:sz="2" w:space="0" w:color="000001"/>
+              <w:insideV w:val="single" w:sz="2" w:space="0" w:color="000001"/>
             </w:tcBorders>
             <w:shd w:fill="auto" w:val="clear"/>
             <w:tcMar>
-              <w:left w:w="54" w:type="dxa"/>
+              <w:left w:w="51" w:type="dxa"/>
             </w:tcMar>
           </w:tcPr>
           <w:p>
@@ -1218,13 +1243,14 @@
           <w:tcPr>
             <w:tcW w:w="2267" w:type="dxa"/>
             <w:tcBorders>
-              <w:left w:val="single" w:sz="2" w:space="0" w:color="000000"/>
-              <w:bottom w:val="single" w:sz="2" w:space="0" w:color="000000"/>
-              <w:insideH w:val="single" w:sz="2" w:space="0" w:color="000000"/>
+              <w:top w:val="single" w:sz="2" w:space="0" w:color="000001"/>
+              <w:left w:val="single" w:sz="2" w:space="0" w:color="000001"/>
+              <w:bottom w:val="single" w:sz="2" w:space="0" w:color="000001"/>
+              <w:insideH w:val="single" w:sz="2" w:space="0" w:color="000001"/>
             </w:tcBorders>
             <w:shd w:fill="auto" w:val="clear"/>
             <w:tcMar>
-              <w:left w:w="54" w:type="dxa"/>
+              <w:left w:w="51" w:type="dxa"/>
             </w:tcMar>
           </w:tcPr>
           <w:p>
@@ -1242,13 +1268,14 @@
           <w:tcPr>
             <w:tcW w:w="2268" w:type="dxa"/>
             <w:tcBorders>
-              <w:left w:val="single" w:sz="2" w:space="0" w:color="000000"/>
-              <w:bottom w:val="single" w:sz="2" w:space="0" w:color="000000"/>
-              <w:insideH w:val="single" w:sz="2" w:space="0" w:color="000000"/>
+              <w:top w:val="single" w:sz="2" w:space="0" w:color="000001"/>
+              <w:left w:val="single" w:sz="2" w:space="0" w:color="000001"/>
+              <w:bottom w:val="single" w:sz="2" w:space="0" w:color="000001"/>
+              <w:insideH w:val="single" w:sz="2" w:space="0" w:color="000001"/>
             </w:tcBorders>
             <w:shd w:fill="auto" w:val="clear"/>
             <w:tcMar>
-              <w:left w:w="54" w:type="dxa"/>
+              <w:left w:w="51" w:type="dxa"/>
             </w:tcMar>
           </w:tcPr>
           <w:p>
@@ -1265,13 +1292,14 @@
           <w:tcPr>
             <w:tcW w:w="2268" w:type="dxa"/>
             <w:tcBorders>
-              <w:left w:val="single" w:sz="2" w:space="0" w:color="000000"/>
-              <w:bottom w:val="single" w:sz="2" w:space="0" w:color="000000"/>
-              <w:insideH w:val="single" w:sz="2" w:space="0" w:color="000000"/>
+              <w:top w:val="single" w:sz="2" w:space="0" w:color="000001"/>
+              <w:left w:val="single" w:sz="2" w:space="0" w:color="000001"/>
+              <w:bottom w:val="single" w:sz="2" w:space="0" w:color="000001"/>
+              <w:insideH w:val="single" w:sz="2" w:space="0" w:color="000001"/>
             </w:tcBorders>
             <w:shd w:fill="auto" w:val="clear"/>
             <w:tcMar>
-              <w:left w:w="54" w:type="dxa"/>
+              <w:left w:w="51" w:type="dxa"/>
             </w:tcMar>
           </w:tcPr>
           <w:p>
@@ -1286,17 +1314,18 @@
         </w:tc>
         <w:tc>
           <w:tcPr>
-            <w:tcW w:w="2269" w:type="dxa"/>
+            <w:tcW w:w="2268" w:type="dxa"/>
             <w:tcBorders>
-              <w:left w:val="single" w:sz="2" w:space="0" w:color="000000"/>
-              <w:bottom w:val="single" w:sz="2" w:space="0" w:color="000000"/>
-              <w:right w:val="single" w:sz="2" w:space="0" w:color="000000"/>
-              <w:insideH w:val="single" w:sz="2" w:space="0" w:color="000000"/>
-              <w:insideV w:val="single" w:sz="2" w:space="0" w:color="000000"/>
+              <w:top w:val="single" w:sz="2" w:space="0" w:color="000001"/>
+              <w:left w:val="single" w:sz="2" w:space="0" w:color="000001"/>
+              <w:bottom w:val="single" w:sz="2" w:space="0" w:color="000001"/>
+              <w:right w:val="single" w:sz="2" w:space="0" w:color="000001"/>
+              <w:insideH w:val="single" w:sz="2" w:space="0" w:color="000001"/>
+              <w:insideV w:val="single" w:sz="2" w:space="0" w:color="000001"/>
             </w:tcBorders>
             <w:shd w:fill="auto" w:val="clear"/>
             <w:tcMar>
-              <w:left w:w="54" w:type="dxa"/>
+              <w:left w:w="51" w:type="dxa"/>
             </w:tcMar>
           </w:tcPr>
           <w:p>
@@ -1316,18 +1345,20 @@
         <w:pStyle w:val="Normal"/>
         <w:rPr/>
       </w:pPr>
-      <w:bookmarkStart w:id="52" w:name="Texte1611"/>
+      <w:bookmarkStart w:id="67" w:name="Texte1611"/>
       <w:r>
         <w:rPr>
           <w:sz w:val="24"/>
         </w:rPr>
         <w:t>     </w:t>
       </w:r>
-      <w:bookmarkStart w:id="53" w:name="Texte161"/>
-      <w:bookmarkStart w:id="54" w:name="__Fieldmark__483_243"/>
-      <w:bookmarkEnd w:id="52"/>
-      <w:bookmarkEnd w:id="53"/>
-      <w:bookmarkEnd w:id="54"/>
+      <w:bookmarkStart w:id="68" w:name="__Fieldmark__483_2431"/>
+      <w:bookmarkStart w:id="69" w:name="Texte161"/>
+      <w:bookmarkStart w:id="70" w:name="__Fieldmark__203_689571791"/>
+      <w:bookmarkEnd w:id="67"/>
+      <w:bookmarkEnd w:id="68"/>
+      <w:bookmarkEnd w:id="69"/>
+      <w:bookmarkEnd w:id="70"/>
       <w:r>
         <w:rPr>
           <w:sz w:val="24"/>
@@ -1394,7 +1425,7 @@
       <w:r>
         <w:fldChar w:fldCharType="begin">
           <w:ffData>
-            <w:name w:val="__Fieldmark__497_243"/>
+            <w:name w:val="__Fieldmark__283_689571791"/>
             <w:enabled/>
             <w:calcOnExit w:val="0"/>
           </w:ffData>
@@ -1406,18 +1437,15 @@
       <w:r>
         <w:fldChar w:fldCharType="separate"/>
       </w:r>
-      <w:bookmarkStart w:id="55" w:name="__Fieldmark__497_24363103"/>
-      <w:bookmarkStart w:id="56" w:name="Texte17"/>
-      <w:bookmarkStart w:id="57" w:name="__Fieldmark__497_243"/>
-      <w:bookmarkStart w:id="58" w:name="__Fieldmark__497_243"/>
-      <w:bookmarkEnd w:id="55"/>
-      <w:bookmarkEnd w:id="56"/>
-      <w:bookmarkEnd w:id="58"/>
-      <w:r>
-        <w:rPr>
-          <w:sz w:val="24"/>
-        </w:rPr>
-      </w:r>
+      <w:bookmarkStart w:id="71" w:name="__Fieldmark__497_243"/>
+      <w:bookmarkStart w:id="72" w:name="Texte17"/>
+      <w:bookmarkStart w:id="73" w:name="__Fieldmark__497_24363103"/>
+      <w:bookmarkStart w:id="74" w:name="__Fieldmark__283_689571791"/>
+      <w:bookmarkStart w:id="75" w:name="__Fieldmark__283_689571791"/>
+      <w:bookmarkEnd w:id="71"/>
+      <w:bookmarkEnd w:id="72"/>
+      <w:bookmarkEnd w:id="73"/>
+      <w:bookmarkEnd w:id="75"/>
       <w:r>
         <w:rPr>
           <w:sz w:val="24"/>
@@ -1432,7 +1460,7 @@
       </w:pPr>
       <w:r>
         <w:drawing>
-          <wp:anchor behindDoc="0" distT="0" distB="0" distL="0" distR="0" simplePos="0" locked="0" layoutInCell="1" allowOverlap="1" relativeHeight="6">
+          <wp:anchor behindDoc="0" distT="0" distB="0" distL="0" distR="0" simplePos="0" locked="0" layoutInCell="1" allowOverlap="1" relativeHeight="4">
             <wp:simplePos x="0" y="0"/>
             <wp:positionH relativeFrom="column">
               <wp:align>center</wp:align>
@@ -1483,7 +1511,7 @@
         </w:rPr>
         <w:t xml:space="preserve"> </w:t>
       </w:r>
-      <w:bookmarkStart w:id="59" w:name="Texte1711"/>
+      <w:bookmarkStart w:id="76" w:name="Texte1711"/>
       <w:r>
         <w:rPr>
           <w:sz w:val="24"/>
@@ -1499,242 +1527,250 @@
         </w:rPr>
       </w:pPr>
       <w:r>
+        <w:rPr>
+          <w:sz w:val="24"/>
+        </w:rPr>
+      </w:r>
+    </w:p>
+    <w:p>
+      <w:pPr>
+        <w:pStyle w:val="Normal"/>
+        <w:rPr>
+          <w:sz w:val="24"/>
+        </w:rPr>
+      </w:pPr>
+      <w:r>
+        <w:rPr>
+          <w:sz w:val="24"/>
+        </w:rPr>
+      </w:r>
+    </w:p>
+    <w:p>
+      <w:pPr>
+        <w:pStyle w:val="Normal"/>
+        <w:rPr>
+          <w:sz w:val="24"/>
+        </w:rPr>
+      </w:pPr>
+      <w:r>
+        <w:rPr>
+          <w:sz w:val="24"/>
+        </w:rPr>
+      </w:r>
+    </w:p>
+    <w:p>
+      <w:pPr>
+        <w:pStyle w:val="Normal"/>
+        <w:rPr>
+          <w:sz w:val="24"/>
+        </w:rPr>
+      </w:pPr>
+      <w:r>
+        <w:rPr>
+          <w:sz w:val="24"/>
+        </w:rPr>
+      </w:r>
+    </w:p>
+    <w:p>
+      <w:pPr>
+        <w:pStyle w:val="Normal"/>
+        <w:rPr>
+          <w:sz w:val="24"/>
+        </w:rPr>
+      </w:pPr>
+      <w:r>
+        <w:rPr>
+          <w:sz w:val="24"/>
+        </w:rPr>
+      </w:r>
+    </w:p>
+    <w:p>
+      <w:pPr>
+        <w:pStyle w:val="Normal"/>
+        <w:rPr>
+          <w:sz w:val="24"/>
+        </w:rPr>
+      </w:pPr>
+      <w:r>
+        <w:rPr>
+          <w:sz w:val="24"/>
+        </w:rPr>
+      </w:r>
+    </w:p>
+    <w:p>
+      <w:pPr>
+        <w:pStyle w:val="Normal"/>
+        <w:rPr>
+          <w:sz w:val="24"/>
+        </w:rPr>
+      </w:pPr>
+      <w:r>
+        <w:rPr>
+          <w:sz w:val="24"/>
+        </w:rPr>
+      </w:r>
+    </w:p>
+    <w:p>
+      <w:pPr>
+        <w:pStyle w:val="Normal"/>
+        <w:rPr>
+          <w:sz w:val="24"/>
+        </w:rPr>
+      </w:pPr>
+      <w:r>
+        <w:rPr>
+          <w:sz w:val="24"/>
+        </w:rPr>
+      </w:r>
+    </w:p>
+    <w:p>
+      <w:pPr>
+        <w:pStyle w:val="Normal"/>
+        <w:rPr>
+          <w:sz w:val="24"/>
+        </w:rPr>
+      </w:pPr>
+      <w:r>
+        <w:rPr>
+          <w:sz w:val="24"/>
+        </w:rPr>
+      </w:r>
+    </w:p>
+    <w:p>
+      <w:pPr>
+        <w:pStyle w:val="Normal"/>
+        <w:rPr>
+          <w:sz w:val="24"/>
+        </w:rPr>
+      </w:pPr>
+      <w:r>
+        <w:rPr>
+          <w:sz w:val="24"/>
+        </w:rPr>
+      </w:r>
+    </w:p>
+    <w:p>
+      <w:pPr>
+        <w:pStyle w:val="Normal"/>
+        <w:rPr>
+          <w:sz w:val="24"/>
+        </w:rPr>
+      </w:pPr>
+      <w:r>
+        <w:rPr>
+          <w:sz w:val="24"/>
+        </w:rPr>
+      </w:r>
+    </w:p>
+    <w:p>
+      <w:pPr>
+        <w:pStyle w:val="Normal"/>
+        <w:rPr>
+          <w:sz w:val="24"/>
+        </w:rPr>
+      </w:pPr>
+      <w:r>
+        <w:rPr>
+          <w:sz w:val="24"/>
+        </w:rPr>
+      </w:r>
+    </w:p>
+    <w:p>
+      <w:pPr>
+        <w:pStyle w:val="Normal"/>
+        <w:rPr>
+          <w:sz w:val="24"/>
+        </w:rPr>
+      </w:pPr>
+      <w:r>
+        <w:rPr>
+          <w:sz w:val="24"/>
+        </w:rPr>
+      </w:r>
+    </w:p>
+    <w:p>
+      <w:pPr>
+        <w:pStyle w:val="Normal"/>
+        <w:rPr>
+          <w:sz w:val="24"/>
+        </w:rPr>
+      </w:pPr>
+      <w:r>
+        <w:rPr>
+          <w:sz w:val="24"/>
+        </w:rPr>
+      </w:r>
+    </w:p>
+    <w:p>
+      <w:pPr>
+        <w:pStyle w:val="Normal"/>
+        <w:rPr>
+          <w:sz w:val="24"/>
+        </w:rPr>
+      </w:pPr>
+      <w:r>
+        <w:rPr>
+          <w:sz w:val="24"/>
+        </w:rPr>
+      </w:r>
+    </w:p>
+    <w:p>
+      <w:pPr>
+        <w:pStyle w:val="Normal"/>
+        <w:rPr>
+          <w:sz w:val="24"/>
+        </w:rPr>
+      </w:pPr>
+      <w:r>
+        <w:rPr>
+          <w:sz w:val="24"/>
+        </w:rPr>
+      </w:r>
+    </w:p>
+    <w:p>
+      <w:pPr>
+        <w:pStyle w:val="Normal"/>
+        <w:rPr>
+          <w:sz w:val="24"/>
+        </w:rPr>
+      </w:pPr>
+      <w:r>
+        <w:rPr>
+          <w:sz w:val="24"/>
+        </w:rPr>
+      </w:r>
+    </w:p>
+    <w:p>
+      <w:pPr>
+        <w:pStyle w:val="Normal"/>
+        <w:rPr>
+          <w:sz w:val="24"/>
+        </w:rPr>
+      </w:pPr>
+      <w:r>
+        <w:rPr>
+          <w:sz w:val="24"/>
+        </w:rPr>
+      </w:r>
+    </w:p>
+    <w:p>
+      <w:pPr>
+        <w:pStyle w:val="Normal"/>
         <w:rPr/>
-      </w:r>
-    </w:p>
-    <w:p>
-      <w:pPr>
-        <w:pStyle w:val="Normal"/>
-        <w:rPr>
-          <w:sz w:val="24"/>
-        </w:rPr>
-      </w:pPr>
-      <w:r>
-        <w:rPr/>
-      </w:r>
-    </w:p>
-    <w:p>
-      <w:pPr>
-        <w:pStyle w:val="Normal"/>
-        <w:rPr>
-          <w:sz w:val="24"/>
-        </w:rPr>
-      </w:pPr>
-      <w:r>
-        <w:rPr/>
-      </w:r>
-    </w:p>
-    <w:p>
-      <w:pPr>
-        <w:pStyle w:val="Normal"/>
-        <w:rPr>
-          <w:sz w:val="24"/>
-        </w:rPr>
-      </w:pPr>
-      <w:r>
-        <w:rPr/>
-      </w:r>
-    </w:p>
-    <w:p>
-      <w:pPr>
-        <w:pStyle w:val="Normal"/>
-        <w:rPr>
-          <w:sz w:val="24"/>
-        </w:rPr>
-      </w:pPr>
-      <w:r>
-        <w:rPr/>
-      </w:r>
-    </w:p>
-    <w:p>
-      <w:pPr>
-        <w:pStyle w:val="Normal"/>
-        <w:rPr>
-          <w:sz w:val="24"/>
-        </w:rPr>
-      </w:pPr>
-      <w:r>
-        <w:rPr/>
-      </w:r>
-    </w:p>
-    <w:p>
-      <w:pPr>
-        <w:pStyle w:val="Normal"/>
-        <w:rPr>
-          <w:sz w:val="24"/>
-        </w:rPr>
-      </w:pPr>
-      <w:r>
-        <w:rPr/>
-      </w:r>
-    </w:p>
-    <w:p>
-      <w:pPr>
-        <w:pStyle w:val="Normal"/>
-        <w:rPr>
-          <w:sz w:val="24"/>
-        </w:rPr>
-      </w:pPr>
-      <w:r>
-        <w:rPr/>
-      </w:r>
-    </w:p>
-    <w:p>
-      <w:pPr>
-        <w:pStyle w:val="Normal"/>
-        <w:rPr>
-          <w:sz w:val="24"/>
-        </w:rPr>
-      </w:pPr>
-      <w:r>
-        <w:rPr/>
-      </w:r>
-    </w:p>
-    <w:p>
-      <w:pPr>
-        <w:pStyle w:val="Normal"/>
-        <w:rPr>
-          <w:sz w:val="24"/>
-        </w:rPr>
-      </w:pPr>
-      <w:r>
-        <w:rPr/>
-      </w:r>
-    </w:p>
-    <w:p>
-      <w:pPr>
-        <w:pStyle w:val="Normal"/>
-        <w:rPr>
-          <w:sz w:val="24"/>
-        </w:rPr>
-      </w:pPr>
-      <w:r>
-        <w:rPr/>
-      </w:r>
-    </w:p>
-    <w:p>
-      <w:pPr>
-        <w:pStyle w:val="Normal"/>
-        <w:rPr>
-          <w:sz w:val="24"/>
-        </w:rPr>
-      </w:pPr>
-      <w:r>
-        <w:rPr/>
-      </w:r>
-    </w:p>
-    <w:p>
-      <w:pPr>
-        <w:pStyle w:val="Normal"/>
-        <w:rPr>
-          <w:sz w:val="24"/>
-        </w:rPr>
-      </w:pPr>
-      <w:r>
-        <w:rPr/>
-      </w:r>
-    </w:p>
-    <w:p>
-      <w:pPr>
-        <w:pStyle w:val="Normal"/>
-        <w:rPr>
-          <w:sz w:val="24"/>
-        </w:rPr>
-      </w:pPr>
-      <w:r>
-        <w:rPr/>
-      </w:r>
-    </w:p>
-    <w:p>
-      <w:pPr>
-        <w:pStyle w:val="Normal"/>
-        <w:rPr>
-          <w:sz w:val="24"/>
-        </w:rPr>
-      </w:pPr>
-      <w:r>
-        <w:rPr/>
-      </w:r>
-    </w:p>
-    <w:p>
-      <w:pPr>
-        <w:pStyle w:val="Normal"/>
-        <w:rPr>
-          <w:sz w:val="24"/>
-        </w:rPr>
-      </w:pPr>
-      <w:r>
-        <w:rPr/>
-      </w:r>
-    </w:p>
-    <w:p>
-      <w:pPr>
-        <w:pStyle w:val="Normal"/>
-        <w:rPr>
-          <w:sz w:val="24"/>
-        </w:rPr>
-      </w:pPr>
-      <w:r>
-        <w:rPr/>
-      </w:r>
-    </w:p>
-    <w:p>
-      <w:pPr>
-        <w:pStyle w:val="Normal"/>
-        <w:rPr>
-          <w:sz w:val="24"/>
-        </w:rPr>
-      </w:pPr>
-      <w:r>
-        <w:rPr/>
-      </w:r>
-    </w:p>
-    <w:p>
-      <w:pPr>
-        <w:pStyle w:val="Normal"/>
-        <w:rPr/>
-      </w:pPr>
-      <w:r>
-        <w:rPr>
-          <w:sz w:val="24"/>
-        </w:rPr>
-        <w:t>Nous avons pris 10’000 expérience, nous créant ainsi une précision plus accru. Le graph pour moins d’expérience et extremement similaire.</w:t>
-      </w:r>
-      <w:r>
-        <w:rPr>
-          <w:sz w:val="24"/>
-        </w:rPr>
-        <w:t> </w:t>
-      </w:r>
-      <w:r>
-        <w:rPr>
-          <w:sz w:val="24"/>
-        </w:rPr>
-        <w:t>Nous avons remarquer que le graph se comporte comme une expénontiel, ou une fonction quadratic. C’est ainsi que nous avons tenter de résoudre plusieurs système d’équation. Nous avons pu donc extraire la fonction suivante : f(N) = 95*e^(0.10*N)</w:t>
-      </w:r>
-    </w:p>
-    <w:p>
-      <w:pPr>
-        <w:pStyle w:val="Normal"/>
-        <w:rPr/>
-      </w:pPr>
-      <w:r>
-        <w:rPr>
-          <w:sz w:val="24"/>
-        </w:rPr>
-        <w:t xml:space="preserve">Bien sur cette fonction n’est pas </w:t>
-      </w:r>
-      <w:r>
-        <w:rPr>
-          <w:sz w:val="24"/>
-        </w:rPr>
-        <w:t> </w:t>
-      </w:r>
-      <w:bookmarkStart w:id="60" w:name="Texte171"/>
-      <w:bookmarkStart w:id="61" w:name="__Fieldmark__497_243"/>
-      <w:bookmarkEnd w:id="59"/>
-      <w:bookmarkEnd w:id="60"/>
-      <w:bookmarkEnd w:id="61"/>
+      </w:pPr>
+      <w:r>
+        <w:rPr>
+          <w:sz w:val="24"/>
+        </w:rPr>
+        <w:t>Nous avons pris 10’000 expérience, nous créant ainsi une précision plus accru. Le graph pour moins d’expérience et extremement similaire. Nous avons remarquer que le graph se comporte comme une expénontiel, ou une fonction quadratic. C’est ainsi que nous avons tenter de résoudre plusieurs système d’équation. Nous avons pu donc extraire la fonction suivante : f(N) = 95*e^(0.10*N) </w:t>
+      </w:r>
+      <w:bookmarkStart w:id="77" w:name="__Fieldmark__497_2431"/>
+      <w:bookmarkStart w:id="78" w:name="Texte171"/>
+      <w:bookmarkStart w:id="79" w:name="__Fieldmark__283_689571791"/>
+      <w:bookmarkEnd w:id="76"/>
+      <w:bookmarkEnd w:id="77"/>
+      <w:bookmarkEnd w:id="78"/>
+      <w:bookmarkEnd w:id="79"/>
       <w:r>
         <w:rPr>
           <w:sz w:val="24"/>
@@ -1823,7 +1859,7 @@
       <w:r>
         <w:fldChar w:fldCharType="begin">
           <w:ffData>
-            <w:name w:val="__Fieldmark__172_1259242191"/>
+            <w:name w:val="__Fieldmark__302_689571791"/>
             <w:enabled/>
             <w:ddList>
               <w:result w:val="4"/>
@@ -1844,16 +1880,18 @@
       <w:r>
         <w:fldChar w:fldCharType="separate"/>
       </w:r>
-      <w:bookmarkStart w:id="62" w:name="__Fieldmark__172_1259242191"/>
-      <w:bookmarkStart w:id="63" w:name="__Fieldmark__511_24363103"/>
-      <w:bookmarkStart w:id="64" w:name="__Fieldmark__291_24363103"/>
-      <w:bookmarkStart w:id="65" w:name="ListeDéroulante1"/>
-      <w:bookmarkStart w:id="66" w:name="__Fieldmark__172_1259242191"/>
-      <w:bookmarkStart w:id="67" w:name="__Fieldmark__172_1259242191"/>
-      <w:bookmarkEnd w:id="63"/>
-      <w:bookmarkEnd w:id="64"/>
-      <w:bookmarkEnd w:id="65"/>
-      <w:bookmarkEnd w:id="67"/>
+      <w:bookmarkStart w:id="80" w:name="__Fieldmark__302_689571791"/>
+      <w:bookmarkStart w:id="81" w:name="__Fieldmark__172_1259242191"/>
+      <w:bookmarkStart w:id="82" w:name="ListeDéroulante1"/>
+      <w:bookmarkStart w:id="83" w:name="__Fieldmark__291_24363103"/>
+      <w:bookmarkStart w:id="84" w:name="__Fieldmark__511_24363103"/>
+      <w:bookmarkStart w:id="85" w:name="__Fieldmark__302_689571791"/>
+      <w:bookmarkStart w:id="86" w:name="__Fieldmark__302_689571791"/>
+      <w:bookmarkEnd w:id="81"/>
+      <w:bookmarkEnd w:id="82"/>
+      <w:bookmarkEnd w:id="83"/>
+      <w:bookmarkEnd w:id="84"/>
+      <w:bookmarkEnd w:id="86"/>
       <w:r>
         <w:rPr>
           <w:b/>
@@ -1898,7 +1936,7 @@
       <w:r>
         <w:fldChar w:fldCharType="begin">
           <w:ffData>
-            <w:name w:val="__Fieldmark__182_1259242191"/>
+            <w:name w:val="__Fieldmark__315_689571791"/>
             <w:enabled/>
             <w:ddList>
               <w:result w:val="3"/>
@@ -1919,12 +1957,14 @@
       <w:r>
         <w:fldChar w:fldCharType="separate"/>
       </w:r>
-      <w:bookmarkStart w:id="68" w:name="__Fieldmark__524_243"/>
-      <w:bookmarkStart w:id="69" w:name="__Fieldmark__182_1259242191"/>
-      <w:bookmarkStart w:id="70" w:name="__Fieldmark__182_1259242191"/>
-      <w:bookmarkStart w:id="71" w:name="__Fieldmark__182_1259242191"/>
-      <w:bookmarkEnd w:id="71"/>
-      <w:bookmarkEnd w:id="68"/>
+      <w:bookmarkStart w:id="87" w:name="__Fieldmark__315_689571791"/>
+      <w:bookmarkStart w:id="88" w:name="__Fieldmark__524_243"/>
+      <w:bookmarkStart w:id="89" w:name="__Fieldmark__182_1259242191"/>
+      <w:bookmarkStart w:id="90" w:name="__Fieldmark__315_689571791"/>
+      <w:bookmarkStart w:id="91" w:name="__Fieldmark__315_689571791"/>
+      <w:bookmarkEnd w:id="88"/>
+      <w:bookmarkEnd w:id="89"/>
+      <w:bookmarkEnd w:id="91"/>
       <w:r>
         <w:rPr>
           <w:b/>
@@ -1969,7 +2009,7 @@
       <w:r>
         <w:fldChar w:fldCharType="begin">
           <w:ffData>
-            <w:name w:val="__Fieldmark__198_1259242191"/>
+            <w:name w:val="__Fieldmark__334_689571791"/>
             <w:enabled/>
             <w:ddList>
               <w:result w:val="5"/>
@@ -1990,16 +2030,18 @@
       <w:r>
         <w:fldChar w:fldCharType="separate"/>
       </w:r>
-      <w:bookmarkStart w:id="72" w:name="__Fieldmark__198_1259242191"/>
-      <w:bookmarkStart w:id="73" w:name="__Fieldmark__540_24363103"/>
-      <w:bookmarkStart w:id="74" w:name="__Fieldmark__306_24363103"/>
-      <w:bookmarkStart w:id="75" w:name="ListeDéroulante3"/>
-      <w:bookmarkStart w:id="76" w:name="__Fieldmark__198_1259242191"/>
-      <w:bookmarkStart w:id="77" w:name="__Fieldmark__198_1259242191"/>
-      <w:bookmarkEnd w:id="73"/>
-      <w:bookmarkEnd w:id="74"/>
-      <w:bookmarkEnd w:id="75"/>
-      <w:bookmarkEnd w:id="77"/>
+      <w:bookmarkStart w:id="92" w:name="__Fieldmark__334_689571791"/>
+      <w:bookmarkStart w:id="93" w:name="__Fieldmark__198_1259242191"/>
+      <w:bookmarkStart w:id="94" w:name="ListeDéroulante3"/>
+      <w:bookmarkStart w:id="95" w:name="__Fieldmark__306_24363103"/>
+      <w:bookmarkStart w:id="96" w:name="__Fieldmark__540_24363103"/>
+      <w:bookmarkStart w:id="97" w:name="__Fieldmark__334_689571791"/>
+      <w:bookmarkStart w:id="98" w:name="__Fieldmark__334_689571791"/>
+      <w:bookmarkEnd w:id="93"/>
+      <w:bookmarkEnd w:id="94"/>
+      <w:bookmarkEnd w:id="95"/>
+      <w:bookmarkEnd w:id="96"/>
+      <w:bookmarkEnd w:id="98"/>
       <w:r>
         <w:rPr>
           <w:b/>
@@ -2044,7 +2086,7 @@
       <w:r>
         <w:fldChar w:fldCharType="begin">
           <w:ffData>
-            <w:name w:val="__Fieldmark__213_1259242191"/>
+            <w:name w:val="__Fieldmark__353_689571791"/>
             <w:enabled/>
             <w:ddList>
               <w:result w:val="6"/>
@@ -2065,16 +2107,18 @@
       <w:r>
         <w:fldChar w:fldCharType="separate"/>
       </w:r>
-      <w:bookmarkStart w:id="78" w:name="__Fieldmark__213_1259242191"/>
-      <w:bookmarkStart w:id="79" w:name="__Fieldmark__553_24363103"/>
-      <w:bookmarkStart w:id="80" w:name="__Fieldmark__314_24363103"/>
-      <w:bookmarkStart w:id="81" w:name="ListeDéroulante4"/>
-      <w:bookmarkStart w:id="82" w:name="__Fieldmark__213_1259242191"/>
-      <w:bookmarkStart w:id="83" w:name="__Fieldmark__213_1259242191"/>
-      <w:bookmarkEnd w:id="79"/>
-      <w:bookmarkEnd w:id="80"/>
-      <w:bookmarkEnd w:id="81"/>
-      <w:bookmarkEnd w:id="83"/>
+      <w:bookmarkStart w:id="99" w:name="__Fieldmark__353_689571791"/>
+      <w:bookmarkStart w:id="100" w:name="__Fieldmark__213_1259242191"/>
+      <w:bookmarkStart w:id="101" w:name="ListeDéroulante4"/>
+      <w:bookmarkStart w:id="102" w:name="__Fieldmark__314_24363103"/>
+      <w:bookmarkStart w:id="103" w:name="__Fieldmark__553_24363103"/>
+      <w:bookmarkStart w:id="104" w:name="__Fieldmark__353_689571791"/>
+      <w:bookmarkStart w:id="105" w:name="__Fieldmark__353_689571791"/>
+      <w:bookmarkEnd w:id="100"/>
+      <w:bookmarkEnd w:id="101"/>
+      <w:bookmarkEnd w:id="102"/>
+      <w:bookmarkEnd w:id="103"/>
+      <w:bookmarkEnd w:id="105"/>
       <w:r>
         <w:rPr>
           <w:b/>
@@ -2119,7 +2163,7 @@
       <w:r>
         <w:fldChar w:fldCharType="begin">
           <w:ffData>
-            <w:name w:val="__Fieldmark__228_1259242191"/>
+            <w:name w:val="__Fieldmark__372_689571791"/>
             <w:enabled/>
             <w:ddList>
               <w:result w:val="4"/>
@@ -2139,16 +2183,18 @@
       <w:r>
         <w:fldChar w:fldCharType="separate"/>
       </w:r>
-      <w:bookmarkStart w:id="84" w:name="__Fieldmark__228_1259242191"/>
-      <w:bookmarkStart w:id="85" w:name="__Fieldmark__566_24363103"/>
-      <w:bookmarkStart w:id="86" w:name="__Fieldmark__321_24363103"/>
-      <w:bookmarkStart w:id="87" w:name="ListeDéroulante5"/>
-      <w:bookmarkStart w:id="88" w:name="__Fieldmark__228_1259242191"/>
-      <w:bookmarkStart w:id="89" w:name="__Fieldmark__228_1259242191"/>
-      <w:bookmarkEnd w:id="85"/>
-      <w:bookmarkEnd w:id="86"/>
-      <w:bookmarkEnd w:id="87"/>
-      <w:bookmarkEnd w:id="89"/>
+      <w:bookmarkStart w:id="106" w:name="__Fieldmark__372_689571791"/>
+      <w:bookmarkStart w:id="107" w:name="__Fieldmark__228_1259242191"/>
+      <w:bookmarkStart w:id="108" w:name="ListeDéroulante5"/>
+      <w:bookmarkStart w:id="109" w:name="__Fieldmark__321_24363103"/>
+      <w:bookmarkStart w:id="110" w:name="__Fieldmark__566_24363103"/>
+      <w:bookmarkStart w:id="111" w:name="__Fieldmark__372_689571791"/>
+      <w:bookmarkStart w:id="112" w:name="__Fieldmark__372_689571791"/>
+      <w:bookmarkEnd w:id="107"/>
+      <w:bookmarkEnd w:id="108"/>
+      <w:bookmarkEnd w:id="109"/>
+      <w:bookmarkEnd w:id="110"/>
+      <w:bookmarkEnd w:id="112"/>
       <w:r>
         <w:rPr>
           <w:b/>
@@ -2231,7 +2277,7 @@
       <w:tblPr>
         <w:tblW w:w="4109" w:type="dxa"/>
         <w:jc w:val="left"/>
-        <w:tblInd w:w="5851" w:type="dxa"/>
+        <w:tblInd w:w="5836" w:type="dxa"/>
         <w:tblBorders>
           <w:top w:val="single" w:sz="12" w:space="0" w:color="00000A"/>
           <w:left w:val="single" w:sz="12" w:space="0" w:color="00000A"/>
@@ -2242,7 +2288,7 @@
         </w:tblBorders>
         <w:tblCellMar>
           <w:top w:w="0" w:type="dxa"/>
-          <w:left w:w="39" w:type="dxa"/>
+          <w:left w:w="24" w:type="dxa"/>
           <w:bottom w:w="0" w:type="dxa"/>
           <w:right w:w="70" w:type="dxa"/>
         </w:tblCellMar>
@@ -2268,7 +2314,7 @@
             </w:tcBorders>
             <w:shd w:color="auto" w:fill="auto" w:val="clear"/>
             <w:tcMar>
-              <w:left w:w="39" w:type="dxa"/>
+              <w:left w:w="24" w:type="dxa"/>
             </w:tcMar>
           </w:tcPr>
           <w:p>
@@ -2318,7 +2364,7 @@
         <w:fldChar w:fldCharType="separate"/>
       </w:r>
       <w:r>
-        <w:t>Monday, 19. November 2018</w:t>
+        <w:t>Tuesday, 20. November 2018</w:t>
       </w:r>
       <w:r>
         <w:fldChar w:fldCharType="end"/>
@@ -2381,7 +2427,7 @@
               <wp:positionV relativeFrom="paragraph">
                 <wp:posOffset>55880</wp:posOffset>
               </wp:positionV>
-              <wp:extent cx="65405" cy="146050"/>
+              <wp:extent cx="66040" cy="146050"/>
               <wp:effectExtent l="0" t="0" r="0" b="0"/>
               <wp:wrapSquare wrapText="largest"/>
               <wp:docPr id="2" name="Frame1"/>
@@ -2392,7 +2438,7 @@
                     <wps:spPr>
                       <a:xfrm>
                         <a:off x="0" y="0"/>
-                        <a:ext cx="64800" cy="145440"/>
+                        <a:ext cx="65520" cy="145440"/>
                       </a:xfrm>
                       <a:prstGeom prst="rect">
                         <a:avLst/>
@@ -2449,7 +2495,7 @@
         </mc:Choice>
         <mc:Fallback>
           <w:pict>
-            <v:rect id="shape_0" ID="Frame1" stroked="f" style="position:absolute;margin-left:518.45pt;margin-top:4.4pt;width:5.05pt;height:11.4pt;mso-position-horizontal-relative:page" wp14:anchorId="3F0DF7F8">
+            <v:rect id="shape_0" ID="Frame1" stroked="f" style="position:absolute;margin-left:518.45pt;margin-top:4.4pt;width:5.1pt;height:11.4pt;mso-position-horizontal-relative:page" wp14:anchorId="3F0DF7F8">
               <w10:wrap type="square"/>
               <v:fill o:detectmouseclick="t" on="false"/>
               <v:stroke color="#3465a4" joinstyle="round" endcap="flat"/>
@@ -2904,7 +2950,7 @@
       <w:color w:val="00000A"/>
       <w:sz w:val="20"/>
       <w:szCs w:val="20"/>
-      <w:lang w:eastAsia="fr-FR" w:val="fr-CH" w:bidi="ar-SA"/>
+      <w:lang w:val="fr-CH" w:eastAsia="fr-FR" w:bidi="ar-SA"/>
     </w:rPr>
   </w:style>
   <w:style w:type="character" w:styleId="DefaultParagraphFont" w:default="1">

</xml_diff>

<commit_message>
reste que la saisie de reels
</commit_message>
<xml_diff>
--- a/Fiche_Laboratoir.docx
+++ b/Fiche_Laboratoir.docx
@@ -3,6 +3,7 @@
 <w:document xmlns:wpc="http://schemas.microsoft.com/office/word/2010/wordprocessingCanvas" xmlns:cx="http://schemas.microsoft.com/office/drawing/2014/chartex" xmlns:cx1="http://schemas.microsoft.com/office/drawing/2015/9/8/chartex" xmlns:cx2="http://schemas.microsoft.com/office/drawing/2015/10/21/chartex" xmlns:cx3="http://schemas.microsoft.com/office/drawing/2016/5/9/chartex" xmlns:cx4="http://schemas.microsoft.com/office/drawing/2016/5/10/chartex" xmlns:cx5="http://schemas.microsoft.com/office/drawing/2016/5/11/chartex" xmlns:cx6="http://schemas.microsoft.com/office/drawing/2016/5/12/chartex" xmlns:cx7="http://schemas.microsoft.com/office/drawing/2016/5/13/chartex" xmlns:cx8="http://schemas.microsoft.com/office/drawing/2016/5/14/chartex" xmlns:mc="http://schemas.openxmlformats.org/markup-compatibility/2006" xmlns:aink="http://schemas.microsoft.com/office/drawing/2016/ink" xmlns:am3d="http://schemas.microsoft.com/office/drawing/2017/model3d" xmlns:o="urn:schemas-microsoft-com:office:office" xmlns:r="http://schemas.openxmlformats.org/officeDocument/2006/relationships" xmlns:m="http://schemas.openxmlformats.org/officeDocument/2006/math" xmlns:v="urn:schemas-microsoft-com:vml" xmlns:wp14="http://schemas.microsoft.com/office/word/2010/wordprocessingDrawing" xmlns:wp="http://schemas.openxmlformats.org/drawingml/2006/wordprocessingDrawing" xmlns:w10="urn:schemas-microsoft-com:office:word" xmlns:w="http://schemas.openxmlformats.org/wordprocessingml/2006/main" xmlns:w14="http://schemas.microsoft.com/office/word/2010/wordml" xmlns:w15="http://schemas.microsoft.com/office/word/2012/wordml" xmlns:w16cid="http://schemas.microsoft.com/office/word/2016/wordml/cid" xmlns:w16se="http://schemas.microsoft.com/office/word/2015/wordml/symex" xmlns:wpg="http://schemas.microsoft.com/office/word/2010/wordprocessingGroup" xmlns:wpi="http://schemas.microsoft.com/office/word/2010/wordprocessingInk" xmlns:wne="http://schemas.microsoft.com/office/word/2006/wordml" xmlns:wps="http://schemas.microsoft.com/office/word/2010/wordprocessingShape" mc:Ignorable="w14 w15 w16se w16cid wp14">
   <w:body>
     <w:p>
+      <w:bookmarkStart w:id="0" w:name="_GoBack"/>
       <w:proofErr w:type="gramStart"/>
       <w:r>
         <w:rPr>
@@ -35,17 +36,17 @@
       <w:r>
         <w:fldChar w:fldCharType="separate"/>
       </w:r>
-      <w:bookmarkStart w:id="0" w:name="__Fieldmark__26_1043537223"/>
-      <w:bookmarkStart w:id="1" w:name="__Fieldmark__367_243"/>
-      <w:bookmarkStart w:id="2" w:name="__Fieldmark__367_24363103"/>
-      <w:bookmarkStart w:id="3" w:name="__Fieldmark__20_689571791"/>
-      <w:bookmarkStart w:id="4" w:name="Texte9"/>
-      <w:bookmarkStart w:id="5" w:name="Texte911"/>
-      <w:bookmarkEnd w:id="0"/>
+      <w:bookmarkStart w:id="1" w:name="Texte9"/>
+      <w:bookmarkStart w:id="2" w:name="__Fieldmark__20_689571791"/>
+      <w:bookmarkStart w:id="3" w:name="__Fieldmark__367_24363103"/>
+      <w:bookmarkStart w:id="4" w:name="__Fieldmark__367_243"/>
+      <w:bookmarkStart w:id="5" w:name="__Fieldmark__26_1043537223"/>
+      <w:bookmarkStart w:id="6" w:name="Texte911"/>
       <w:bookmarkEnd w:id="1"/>
       <w:bookmarkEnd w:id="2"/>
       <w:bookmarkEnd w:id="3"/>
       <w:bookmarkEnd w:id="4"/>
+      <w:bookmarkEnd w:id="5"/>
       <w:r>
         <w:rPr>
           <w:b/>
@@ -53,16 +54,16 @@
         </w:rPr>
         <w:t xml:space="preserve">Ricci, Fusi, Houlmann </w:t>
       </w:r>
-      <w:bookmarkStart w:id="6" w:name="__Fieldmark__367_2431"/>
-      <w:bookmarkStart w:id="7" w:name="Texte91"/>
-      <w:bookmarkStart w:id="8" w:name="__Fieldmark__20_6895717911"/>
-      <w:bookmarkEnd w:id="6"/>
+      <w:bookmarkStart w:id="7" w:name="__Fieldmark__367_2431"/>
+      <w:bookmarkStart w:id="8" w:name="Texte91"/>
+      <w:bookmarkStart w:id="9" w:name="__Fieldmark__20_6895717911"/>
       <w:bookmarkEnd w:id="7"/>
       <w:bookmarkEnd w:id="8"/>
+      <w:bookmarkEnd w:id="9"/>
       <w:r>
         <w:fldChar w:fldCharType="end"/>
       </w:r>
-      <w:bookmarkEnd w:id="5"/>
+      <w:bookmarkEnd w:id="6"/>
       <w:r>
         <w:rPr>
           <w:b/>
@@ -87,17 +88,17 @@
       <w:r>
         <w:fldChar w:fldCharType="separate"/>
       </w:r>
-      <w:bookmarkStart w:id="9" w:name="__Fieldmark__55_1043537223"/>
-      <w:bookmarkStart w:id="10" w:name="__Fieldmark__43_689571791"/>
-      <w:bookmarkStart w:id="11" w:name="__Fieldmark__381_243"/>
-      <w:bookmarkStart w:id="12" w:name="Texte10"/>
-      <w:bookmarkStart w:id="13" w:name="__Fieldmark__381_24363103"/>
-      <w:bookmarkStart w:id="14" w:name="Texte1011"/>
-      <w:bookmarkEnd w:id="9"/>
+      <w:bookmarkStart w:id="10" w:name="__Fieldmark__381_24363103"/>
+      <w:bookmarkStart w:id="11" w:name="Texte10"/>
+      <w:bookmarkStart w:id="12" w:name="__Fieldmark__381_243"/>
+      <w:bookmarkStart w:id="13" w:name="__Fieldmark__43_689571791"/>
+      <w:bookmarkStart w:id="14" w:name="__Fieldmark__55_1043537223"/>
+      <w:bookmarkStart w:id="15" w:name="Texte1011"/>
       <w:bookmarkEnd w:id="10"/>
       <w:bookmarkEnd w:id="11"/>
       <w:bookmarkEnd w:id="12"/>
       <w:bookmarkEnd w:id="13"/>
+      <w:bookmarkEnd w:id="14"/>
       <w:r>
         <w:rPr>
           <w:b/>
@@ -105,16 +106,16 @@
         </w:rPr>
         <w:t>Thomas, Noah, Gildas</w:t>
       </w:r>
-      <w:bookmarkStart w:id="15" w:name="__Fieldmark__43_6895717911"/>
-      <w:bookmarkStart w:id="16" w:name="Texte101"/>
-      <w:bookmarkStart w:id="17" w:name="__Fieldmark__381_2431"/>
-      <w:bookmarkEnd w:id="15"/>
+      <w:bookmarkStart w:id="16" w:name="__Fieldmark__43_6895717911"/>
+      <w:bookmarkStart w:id="17" w:name="Texte101"/>
+      <w:bookmarkStart w:id="18" w:name="__Fieldmark__381_2431"/>
       <w:bookmarkEnd w:id="16"/>
       <w:bookmarkEnd w:id="17"/>
+      <w:bookmarkEnd w:id="18"/>
       <w:r>
         <w:fldChar w:fldCharType="end"/>
       </w:r>
-      <w:bookmarkEnd w:id="14"/>
+      <w:bookmarkEnd w:id="15"/>
       <w:r>
         <w:rPr>
           <w:b/>
@@ -139,17 +140,17 @@
       <w:r>
         <w:fldChar w:fldCharType="separate"/>
       </w:r>
-      <w:bookmarkStart w:id="18" w:name="__Fieldmark__84_1043537223"/>
-      <w:bookmarkStart w:id="19" w:name="Texte11"/>
-      <w:bookmarkStart w:id="20" w:name="__Fieldmark__66_689571791"/>
-      <w:bookmarkStart w:id="21" w:name="__Fieldmark__395_24363103"/>
-      <w:bookmarkStart w:id="22" w:name="__Fieldmark__395_243"/>
-      <w:bookmarkStart w:id="23" w:name="Texte1111"/>
-      <w:bookmarkEnd w:id="18"/>
+      <w:bookmarkStart w:id="19" w:name="__Fieldmark__395_243"/>
+      <w:bookmarkStart w:id="20" w:name="__Fieldmark__395_24363103"/>
+      <w:bookmarkStart w:id="21" w:name="__Fieldmark__66_689571791"/>
+      <w:bookmarkStart w:id="22" w:name="Texte11"/>
+      <w:bookmarkStart w:id="23" w:name="__Fieldmark__84_1043537223"/>
+      <w:bookmarkStart w:id="24" w:name="Texte1111"/>
       <w:bookmarkEnd w:id="19"/>
       <w:bookmarkEnd w:id="20"/>
       <w:bookmarkEnd w:id="21"/>
       <w:bookmarkEnd w:id="22"/>
+      <w:bookmarkEnd w:id="23"/>
       <w:r>
         <w:rPr>
           <w:b/>
@@ -157,16 +158,16 @@
         </w:rPr>
         <w:t>INF1-A</w:t>
       </w:r>
-      <w:bookmarkStart w:id="24" w:name="__Fieldmark__66_6895717911"/>
-      <w:bookmarkStart w:id="25" w:name="Texte111"/>
-      <w:bookmarkStart w:id="26" w:name="__Fieldmark__395_2431"/>
-      <w:bookmarkEnd w:id="24"/>
+      <w:bookmarkStart w:id="25" w:name="__Fieldmark__66_6895717911"/>
+      <w:bookmarkStart w:id="26" w:name="Texte111"/>
+      <w:bookmarkStart w:id="27" w:name="__Fieldmark__395_2431"/>
       <w:bookmarkEnd w:id="25"/>
       <w:bookmarkEnd w:id="26"/>
+      <w:bookmarkEnd w:id="27"/>
       <w:r>
         <w:fldChar w:fldCharType="end"/>
       </w:r>
-      <w:bookmarkEnd w:id="23"/>
+      <w:bookmarkEnd w:id="24"/>
       <w:r>
         <w:rPr>
           <w:sz w:val="24"/>
@@ -202,16 +203,16 @@
       <w:r>
         <w:fldChar w:fldCharType="separate"/>
       </w:r>
-      <w:bookmarkStart w:id="27" w:name="__Fieldmark__114_1043537223"/>
-      <w:bookmarkStart w:id="28" w:name="__Fieldmark__90_689571791"/>
-      <w:bookmarkStart w:id="29" w:name="__Fieldmark__216_24363103"/>
-      <w:bookmarkStart w:id="30" w:name="__Fieldmark__410_243"/>
-      <w:bookmarkStart w:id="31" w:name="__Fieldmark__410_24363103"/>
-      <w:bookmarkEnd w:id="27"/>
+      <w:bookmarkStart w:id="28" w:name="__Fieldmark__410_24363103"/>
+      <w:bookmarkStart w:id="29" w:name="__Fieldmark__410_243"/>
+      <w:bookmarkStart w:id="30" w:name="__Fieldmark__216_24363103"/>
+      <w:bookmarkStart w:id="31" w:name="__Fieldmark__90_689571791"/>
+      <w:bookmarkStart w:id="32" w:name="__Fieldmark__114_1043537223"/>
       <w:bookmarkEnd w:id="28"/>
       <w:bookmarkEnd w:id="29"/>
       <w:bookmarkEnd w:id="30"/>
       <w:bookmarkEnd w:id="31"/>
+      <w:bookmarkEnd w:id="32"/>
       <w:r>
         <w:rPr>
           <w:b/>
@@ -225,12 +226,12 @@
         </w:rPr>
         <w:t>     </w:t>
       </w:r>
-      <w:bookmarkStart w:id="32" w:name="__Fieldmark__90_6895717911"/>
-      <w:bookmarkStart w:id="33" w:name="__Fieldmark__410_2431"/>
-      <w:bookmarkStart w:id="34" w:name="__Fieldmark__216_243631031"/>
-      <w:bookmarkEnd w:id="32"/>
+      <w:bookmarkStart w:id="33" w:name="__Fieldmark__90_6895717911"/>
+      <w:bookmarkStart w:id="34" w:name="__Fieldmark__410_2431"/>
+      <w:bookmarkStart w:id="35" w:name="__Fieldmark__216_243631031"/>
       <w:bookmarkEnd w:id="33"/>
       <w:bookmarkEnd w:id="34"/>
+      <w:bookmarkEnd w:id="35"/>
       <w:r>
         <w:fldChar w:fldCharType="end"/>
       </w:r>
@@ -291,17 +292,17 @@
       <w:r>
         <w:fldChar w:fldCharType="separate"/>
       </w:r>
-      <w:bookmarkStart w:id="35" w:name="__Fieldmark__142_1043537223"/>
-      <w:bookmarkStart w:id="36" w:name="__Fieldmark__112_689571791"/>
-      <w:bookmarkStart w:id="37" w:name="__Fieldmark__424_243"/>
-      <w:bookmarkStart w:id="38" w:name="__Fieldmark__424_24363103"/>
-      <w:bookmarkStart w:id="39" w:name="Texte12"/>
-      <w:bookmarkStart w:id="40" w:name="Texte1211"/>
-      <w:bookmarkEnd w:id="35"/>
+      <w:bookmarkStart w:id="36" w:name="Texte12"/>
+      <w:bookmarkStart w:id="37" w:name="__Fieldmark__424_24363103"/>
+      <w:bookmarkStart w:id="38" w:name="__Fieldmark__424_243"/>
+      <w:bookmarkStart w:id="39" w:name="__Fieldmark__112_689571791"/>
+      <w:bookmarkStart w:id="40" w:name="__Fieldmark__142_1043537223"/>
+      <w:bookmarkStart w:id="41" w:name="Texte1211"/>
       <w:bookmarkEnd w:id="36"/>
       <w:bookmarkEnd w:id="37"/>
       <w:bookmarkEnd w:id="38"/>
       <w:bookmarkEnd w:id="39"/>
+      <w:bookmarkEnd w:id="40"/>
       <w:r>
         <w:rPr>
           <w:b/>
@@ -309,16 +310,16 @@
         </w:rPr>
         <w:t>13.11.2018 / Labo03     </w:t>
       </w:r>
-      <w:bookmarkStart w:id="41" w:name="__Fieldmark__112_6895717911"/>
-      <w:bookmarkStart w:id="42" w:name="Texte121"/>
-      <w:bookmarkStart w:id="43" w:name="__Fieldmark__424_2431"/>
-      <w:bookmarkEnd w:id="41"/>
+      <w:bookmarkStart w:id="42" w:name="__Fieldmark__112_6895717911"/>
+      <w:bookmarkStart w:id="43" w:name="Texte121"/>
+      <w:bookmarkStart w:id="44" w:name="__Fieldmark__424_2431"/>
       <w:bookmarkEnd w:id="42"/>
       <w:bookmarkEnd w:id="43"/>
+      <w:bookmarkEnd w:id="44"/>
       <w:r>
         <w:fldChar w:fldCharType="end"/>
       </w:r>
-      <w:bookmarkEnd w:id="40"/>
+      <w:bookmarkEnd w:id="41"/>
       <w:r>
         <w:rPr>
           <w:b/>
@@ -382,37 +383,37 @@
       <w:r>
         <w:fldChar w:fldCharType="separate"/>
       </w:r>
-      <w:bookmarkStart w:id="44" w:name="__Fieldmark__175_1043537223"/>
-      <w:bookmarkStart w:id="45" w:name="__Fieldmark__139_689571791"/>
-      <w:bookmarkStart w:id="46" w:name="__Fieldmark__441_24363103"/>
+      <w:bookmarkStart w:id="45" w:name="Texte1311"/>
+      <w:bookmarkStart w:id="46" w:name="__Fieldmark__441_243"/>
       <w:bookmarkStart w:id="47" w:name="Texte13"/>
-      <w:bookmarkStart w:id="48" w:name="__Fieldmark__441_243"/>
-      <w:bookmarkStart w:id="49" w:name="Texte1311"/>
-      <w:bookmarkEnd w:id="44"/>
-      <w:bookmarkEnd w:id="45"/>
+      <w:bookmarkStart w:id="48" w:name="__Fieldmark__441_24363103"/>
+      <w:bookmarkStart w:id="49" w:name="__Fieldmark__139_689571791"/>
+      <w:bookmarkStart w:id="50" w:name="__Fieldmark__175_1043537223"/>
       <w:bookmarkEnd w:id="46"/>
       <w:bookmarkEnd w:id="47"/>
       <w:bookmarkEnd w:id="48"/>
-      <w:r>
-        <w:rPr>
-          <w:b/>
-          <w:sz w:val="24"/>
-        </w:rPr>
-        <w:t>18h</w:t>
-      </w:r>
-      <w:r>
-        <w:rPr>
-          <w:sz w:val="24"/>
-        </w:rPr>
-        <w:t>     </w:t>
-      </w:r>
-      <w:bookmarkStart w:id="50" w:name="__Fieldmark__139_6895717911"/>
-      <w:bookmarkStart w:id="51" w:name="Texte131"/>
-      <w:bookmarkStart w:id="52" w:name="__Fieldmark__441_2431"/>
       <w:bookmarkEnd w:id="49"/>
       <w:bookmarkEnd w:id="50"/>
+      <w:r>
+        <w:rPr>
+          <w:b/>
+          <w:sz w:val="24"/>
+        </w:rPr>
+        <w:t>18h</w:t>
+      </w:r>
+      <w:r>
+        <w:rPr>
+          <w:sz w:val="24"/>
+        </w:rPr>
+        <w:t>     </w:t>
+      </w:r>
+      <w:bookmarkStart w:id="51" w:name="__Fieldmark__139_6895717911"/>
+      <w:bookmarkStart w:id="52" w:name="Texte131"/>
+      <w:bookmarkStart w:id="53" w:name="__Fieldmark__441_2431"/>
       <w:bookmarkEnd w:id="51"/>
       <w:bookmarkEnd w:id="52"/>
+      <w:bookmarkEnd w:id="53"/>
+      <w:bookmarkEnd w:id="45"/>
       <w:r>
         <w:fldChar w:fldCharType="end"/>
       </w:r>
@@ -473,14 +474,7 @@
           <w:sz w:val="24"/>
           <w:szCs w:val="24"/>
         </w:rPr>
-        <w:t xml:space="preserve"> simple de déduir</w:t>
-      </w:r>
-      <w:r>
-        <w:rPr>
-          <w:sz w:val="24"/>
-          <w:szCs w:val="24"/>
-        </w:rPr>
-        <w:t>e une fonction</w:t>
+        <w:t xml:space="preserve"> simple de déduire une fonction</w:t>
       </w:r>
       <w:r>
         <w:rPr>
@@ -691,12 +685,12 @@
       <w:r>
         <w:fldChar w:fldCharType="separate"/>
       </w:r>
-      <w:bookmarkStart w:id="53" w:name="Texte1511"/>
-      <w:bookmarkStart w:id="54" w:name="__Fieldmark__206_1043537223"/>
-      <w:bookmarkStart w:id="55" w:name="__Fieldmark__166_689571791"/>
+      <w:bookmarkStart w:id="54" w:name="Texte15"/>
+      <w:bookmarkStart w:id="55" w:name="__Fieldmark__469_24363103"/>
       <w:bookmarkStart w:id="56" w:name="__Fieldmark__469_243"/>
-      <w:bookmarkStart w:id="57" w:name="__Fieldmark__469_24363103"/>
-      <w:bookmarkStart w:id="58" w:name="Texte15"/>
+      <w:bookmarkStart w:id="57" w:name="__Fieldmark__166_689571791"/>
+      <w:bookmarkStart w:id="58" w:name="__Fieldmark__206_1043537223"/>
+      <w:bookmarkStart w:id="59" w:name="Texte1511"/>
       <w:bookmarkEnd w:id="54"/>
       <w:bookmarkEnd w:id="55"/>
       <w:bookmarkEnd w:id="56"/>
@@ -712,19 +706,7 @@
         <w:rPr>
           <w:sz w:val="24"/>
         </w:rPr>
-        <w:t xml:space="preserve">a formule d’échelle </w:t>
-      </w:r>
-      <w:r>
-        <w:rPr>
-          <w:sz w:val="24"/>
-        </w:rPr>
-        <w:t>ne fonctionne pas si l’on change le nombre maximal</w:t>
-      </w:r>
-      <w:r>
-        <w:rPr>
-          <w:sz w:val="24"/>
-        </w:rPr>
-        <w:t xml:space="preserve"> de taille de grille</w:t>
+        <w:t>a formule d’échelle ne fonctionne pas si l’on change le nombre maximal de taille de grille</w:t>
       </w:r>
       <w:r>
         <w:rPr>
@@ -744,13 +726,13 @@
         </w:rPr>
         <w:t>   </w:t>
       </w:r>
-      <w:bookmarkStart w:id="59" w:name="Texte151"/>
-      <w:bookmarkStart w:id="60" w:name="__Fieldmark__166_6895717911"/>
-      <w:bookmarkStart w:id="61" w:name="__Fieldmark__469_2431"/>
-      <w:bookmarkEnd w:id="53"/>
-      <w:bookmarkEnd w:id="59"/>
+      <w:bookmarkStart w:id="60" w:name="Texte151"/>
+      <w:bookmarkStart w:id="61" w:name="__Fieldmark__166_6895717911"/>
+      <w:bookmarkStart w:id="62" w:name="__Fieldmark__469_2431"/>
       <w:bookmarkEnd w:id="60"/>
       <w:bookmarkEnd w:id="61"/>
+      <w:bookmarkEnd w:id="62"/>
+      <w:bookmarkEnd w:id="59"/>
       <w:r>
         <w:fldChar w:fldCharType="end"/>
       </w:r>
@@ -802,16 +784,16 @@
       <w:r>
         <w:fldChar w:fldCharType="separate"/>
       </w:r>
-      <w:bookmarkStart w:id="62" w:name="__Fieldmark__299_1043537223"/>
-      <w:bookmarkStart w:id="63" w:name="__Fieldmark__483_243"/>
-      <w:bookmarkStart w:id="64" w:name="Texte16"/>
-      <w:bookmarkStart w:id="65" w:name="__Fieldmark__203_689571791"/>
-      <w:bookmarkStart w:id="66" w:name="__Fieldmark__483_24363103"/>
-      <w:bookmarkEnd w:id="62"/>
+      <w:bookmarkStart w:id="63" w:name="__Fieldmark__483_24363103"/>
+      <w:bookmarkStart w:id="64" w:name="__Fieldmark__203_689571791"/>
+      <w:bookmarkStart w:id="65" w:name="Texte16"/>
+      <w:bookmarkStart w:id="66" w:name="__Fieldmark__483_243"/>
+      <w:bookmarkStart w:id="67" w:name="__Fieldmark__299_1043537223"/>
       <w:bookmarkEnd w:id="63"/>
       <w:bookmarkEnd w:id="64"/>
       <w:bookmarkEnd w:id="65"/>
       <w:bookmarkEnd w:id="66"/>
+      <w:bookmarkEnd w:id="67"/>
       <w:r>
         <w:rPr>
           <w:sz w:val="24"/>
@@ -834,13 +816,7 @@
         <w:rPr>
           <w:sz w:val="24"/>
         </w:rPr>
-        <w:t xml:space="preserve"> Nous av</w:t>
-      </w:r>
-      <w:r>
-        <w:rPr>
-          <w:sz w:val="24"/>
-        </w:rPr>
-        <w:t>ons pris comme valeur de test :</w:t>
+        <w:t xml:space="preserve"> Nous avons pris comme valeur de test :</w:t>
       </w:r>
     </w:p>
     <w:p>
@@ -924,30 +900,22 @@
         <w:rPr>
           <w:sz w:val="24"/>
         </w:rPr>
-        <w:t xml:space="preserve"> que </w:t>
-      </w:r>
-      <w:proofErr w:type="gramStart"/>
-      <w:r>
-        <w:rPr>
-          <w:sz w:val="24"/>
-        </w:rPr>
-        <w:t>voici:</w:t>
-      </w:r>
-      <w:bookmarkStart w:id="67" w:name="Texte1611"/>
-      <w:proofErr w:type="gramEnd"/>
+        <w:t xml:space="preserve"> que voici:</w:t>
+      </w:r>
+      <w:bookmarkStart w:id="68" w:name="Texte1611"/>
       <w:r>
         <w:rPr>
           <w:sz w:val="24"/>
         </w:rPr>
         <w:t> </w:t>
       </w:r>
-      <w:bookmarkStart w:id="68" w:name="__Fieldmark__203_6895717911"/>
-      <w:bookmarkStart w:id="69" w:name="Texte161"/>
-      <w:bookmarkStart w:id="70" w:name="__Fieldmark__483_2431"/>
-      <w:bookmarkEnd w:id="67"/>
+      <w:bookmarkStart w:id="69" w:name="__Fieldmark__203_6895717911"/>
+      <w:bookmarkStart w:id="70" w:name="Texte161"/>
+      <w:bookmarkStart w:id="71" w:name="__Fieldmark__483_2431"/>
       <w:bookmarkEnd w:id="68"/>
       <w:bookmarkEnd w:id="69"/>
       <w:bookmarkEnd w:id="70"/>
+      <w:bookmarkEnd w:id="71"/>
       <w:r>
         <w:fldChar w:fldCharType="end"/>
       </w:r>
@@ -5312,13 +5280,17 @@
         </w:rPr>
         <w:t>non compris dans l’intervalle</w:t>
       </w:r>
-      <w:bookmarkStart w:id="71" w:name="_GoBack"/>
-      <w:bookmarkEnd w:id="71"/>
-      <w:r>
-        <w:rPr>
-          <w:sz w:val="24"/>
-        </w:rPr>
-        <w:t xml:space="preserve"> </w:t>
+      <w:r>
+        <w:rPr>
+          <w:sz w:val="24"/>
+        </w:rPr>
+        <w:t>, des chaînes de caractères, aucune entrée</w:t>
+      </w:r>
+      <w:r>
+        <w:rPr>
+          <w:sz w:val="24"/>
+        </w:rPr>
+        <w:t>, ou encore des nombres réels compris dans l’intervalle.</w:t>
       </w:r>
     </w:p>
     <w:p>
@@ -5341,14 +5313,7 @@
           <w:b/>
           <w:sz w:val="24"/>
         </w:rPr>
-        <w:t>R</w:t>
-      </w:r>
-      <w:r>
-        <w:rPr>
-          <w:b/>
-          <w:sz w:val="24"/>
-        </w:rPr>
-        <w:t xml:space="preserve">emarques, réponses aux questions, </w:t>
+        <w:t xml:space="preserve">Remarques, réponses aux questions, </w:t>
       </w:r>
       <w:proofErr w:type="gramStart"/>
       <w:r>
@@ -5377,11 +5342,11 @@
       <w:r>
         <w:fldChar w:fldCharType="separate"/>
       </w:r>
-      <w:bookmarkStart w:id="72" w:name="__Fieldmark__332_1043537223"/>
-      <w:bookmarkStart w:id="73" w:name="__Fieldmark__497_243"/>
+      <w:bookmarkStart w:id="72" w:name="__Fieldmark__283_689571791"/>
+      <w:bookmarkStart w:id="73" w:name="__Fieldmark__497_24363103"/>
       <w:bookmarkStart w:id="74" w:name="Texte17"/>
-      <w:bookmarkStart w:id="75" w:name="__Fieldmark__497_24363103"/>
-      <w:bookmarkStart w:id="76" w:name="__Fieldmark__283_689571791"/>
+      <w:bookmarkStart w:id="75" w:name="__Fieldmark__497_243"/>
+      <w:bookmarkStart w:id="76" w:name="__Fieldmark__332_1043537223"/>
       <w:bookmarkEnd w:id="72"/>
       <w:bookmarkEnd w:id="73"/>
       <w:bookmarkEnd w:id="74"/>
@@ -5782,31 +5747,19 @@
         <w:rPr>
           <w:sz w:val="24"/>
         </w:rPr>
-        <w:t>.</w:t>
-      </w:r>
-      <w:r>
-        <w:rPr>
-          <w:sz w:val="24"/>
-        </w:rPr>
-        <w:t xml:space="preserve"> </w:t>
-      </w:r>
-      <w:r>
-        <w:rPr>
-          <w:sz w:val="24"/>
-        </w:rPr>
-        <w:t>C</w:t>
-      </w:r>
-      <w:r>
-        <w:rPr>
-          <w:sz w:val="24"/>
-        </w:rPr>
-        <w:t>’</w:t>
-      </w:r>
-      <w:r>
-        <w:rPr>
-          <w:sz w:val="24"/>
-        </w:rPr>
-        <w:t>e</w:t>
+        <w:t>. C’est ainsi que nous avons tent</w:t>
+      </w:r>
+      <w:r>
+        <w:rPr>
+          <w:sz w:val="24"/>
+        </w:rPr>
+        <w:t>é</w:t>
+      </w:r>
+      <w:r>
+        <w:rPr>
+          <w:sz w:val="24"/>
+        </w:rPr>
+        <w:t xml:space="preserve"> de résoudre plusieurs système</w:t>
       </w:r>
       <w:r>
         <w:rPr>
@@ -5818,31 +5771,7 @@
         <w:rPr>
           <w:sz w:val="24"/>
         </w:rPr>
-        <w:t>t</w:t>
-      </w:r>
-      <w:r>
-        <w:rPr>
-          <w:sz w:val="24"/>
-        </w:rPr>
-        <w:t xml:space="preserve"> </w:t>
-      </w:r>
-      <w:r>
-        <w:rPr>
-          <w:sz w:val="24"/>
-        </w:rPr>
-        <w:t>a</w:t>
-      </w:r>
-      <w:r>
-        <w:rPr>
-          <w:sz w:val="24"/>
-        </w:rPr>
-        <w:t>i</w:t>
-      </w:r>
-      <w:r>
-        <w:rPr>
-          <w:sz w:val="24"/>
-        </w:rPr>
-        <w:t>n</w:t>
+        <w:t xml:space="preserve"> d’équation</w:t>
       </w:r>
       <w:r>
         <w:rPr>
@@ -5854,409 +5783,7 @@
         <w:rPr>
           <w:sz w:val="24"/>
         </w:rPr>
-        <w:t>i</w:t>
-      </w:r>
-      <w:r>
-        <w:rPr>
-          <w:sz w:val="24"/>
-        </w:rPr>
-        <w:t xml:space="preserve"> </w:t>
-      </w:r>
-      <w:r>
-        <w:rPr>
-          <w:sz w:val="24"/>
-        </w:rPr>
-        <w:t>q</w:t>
-      </w:r>
-      <w:r>
-        <w:rPr>
-          <w:sz w:val="24"/>
-        </w:rPr>
-        <w:t>u</w:t>
-      </w:r>
-      <w:r>
-        <w:rPr>
-          <w:sz w:val="24"/>
-        </w:rPr>
-        <w:t>e</w:t>
-      </w:r>
-      <w:r>
-        <w:rPr>
-          <w:sz w:val="24"/>
-        </w:rPr>
-        <w:t xml:space="preserve"> </w:t>
-      </w:r>
-      <w:r>
-        <w:rPr>
-          <w:sz w:val="24"/>
-        </w:rPr>
-        <w:t>n</w:t>
-      </w:r>
-      <w:r>
-        <w:rPr>
-          <w:sz w:val="24"/>
-        </w:rPr>
-        <w:t>o</w:t>
-      </w:r>
-      <w:r>
-        <w:rPr>
-          <w:sz w:val="24"/>
-        </w:rPr>
-        <w:t>u</w:t>
-      </w:r>
-      <w:r>
-        <w:rPr>
-          <w:sz w:val="24"/>
-        </w:rPr>
-        <w:t>s</w:t>
-      </w:r>
-      <w:r>
-        <w:rPr>
-          <w:sz w:val="24"/>
-        </w:rPr>
-        <w:t xml:space="preserve"> </w:t>
-      </w:r>
-      <w:r>
-        <w:rPr>
-          <w:sz w:val="24"/>
-        </w:rPr>
-        <w:t>a</w:t>
-      </w:r>
-      <w:r>
-        <w:rPr>
-          <w:sz w:val="24"/>
-        </w:rPr>
-        <w:t>v</w:t>
-      </w:r>
-      <w:r>
-        <w:rPr>
-          <w:sz w:val="24"/>
-        </w:rPr>
-        <w:t>o</w:t>
-      </w:r>
-      <w:r>
-        <w:rPr>
-          <w:sz w:val="24"/>
-        </w:rPr>
-        <w:t>n</w:t>
-      </w:r>
-      <w:r>
-        <w:rPr>
-          <w:sz w:val="24"/>
-        </w:rPr>
-        <w:t>s</w:t>
-      </w:r>
-      <w:r>
-        <w:rPr>
-          <w:sz w:val="24"/>
-        </w:rPr>
-        <w:t xml:space="preserve"> </w:t>
-      </w:r>
-      <w:r>
-        <w:rPr>
-          <w:sz w:val="24"/>
-        </w:rPr>
-        <w:t>t</w:t>
-      </w:r>
-      <w:r>
-        <w:rPr>
-          <w:sz w:val="24"/>
-        </w:rPr>
-        <w:t>e</w:t>
-      </w:r>
-      <w:r>
-        <w:rPr>
-          <w:sz w:val="24"/>
-        </w:rPr>
-        <w:t>n</w:t>
-      </w:r>
-      <w:r>
-        <w:rPr>
-          <w:sz w:val="24"/>
-        </w:rPr>
-        <w:t>t</w:t>
-      </w:r>
-      <w:r>
-        <w:rPr>
-          <w:sz w:val="24"/>
-        </w:rPr>
-        <w:t>é</w:t>
-      </w:r>
-      <w:r>
-        <w:rPr>
-          <w:sz w:val="24"/>
-        </w:rPr>
-        <w:t xml:space="preserve"> </w:t>
-      </w:r>
-      <w:r>
-        <w:rPr>
-          <w:sz w:val="24"/>
-        </w:rPr>
-        <w:t>d</w:t>
-      </w:r>
-      <w:r>
-        <w:rPr>
-          <w:sz w:val="24"/>
-        </w:rPr>
-        <w:t>e</w:t>
-      </w:r>
-      <w:r>
-        <w:rPr>
-          <w:sz w:val="24"/>
-        </w:rPr>
-        <w:t xml:space="preserve"> </w:t>
-      </w:r>
-      <w:r>
-        <w:rPr>
-          <w:sz w:val="24"/>
-        </w:rPr>
-        <w:t>r</w:t>
-      </w:r>
-      <w:r>
-        <w:rPr>
-          <w:sz w:val="24"/>
-        </w:rPr>
-        <w:t>é</w:t>
-      </w:r>
-      <w:r>
-        <w:rPr>
-          <w:sz w:val="24"/>
-        </w:rPr>
-        <w:t>s</w:t>
-      </w:r>
-      <w:r>
-        <w:rPr>
-          <w:sz w:val="24"/>
-        </w:rPr>
-        <w:t>o</w:t>
-      </w:r>
-      <w:r>
-        <w:rPr>
-          <w:sz w:val="24"/>
-        </w:rPr>
-        <w:t>u</w:t>
-      </w:r>
-      <w:r>
-        <w:rPr>
-          <w:sz w:val="24"/>
-        </w:rPr>
-        <w:t>d</w:t>
-      </w:r>
-      <w:r>
-        <w:rPr>
-          <w:sz w:val="24"/>
-        </w:rPr>
-        <w:t>r</w:t>
-      </w:r>
-      <w:r>
-        <w:rPr>
-          <w:sz w:val="24"/>
-        </w:rPr>
-        <w:t>e</w:t>
-      </w:r>
-      <w:r>
-        <w:rPr>
-          <w:sz w:val="24"/>
-        </w:rPr>
-        <w:t xml:space="preserve"> </w:t>
-      </w:r>
-      <w:r>
-        <w:rPr>
-          <w:sz w:val="24"/>
-        </w:rPr>
-        <w:t>p</w:t>
-      </w:r>
-      <w:r>
-        <w:rPr>
-          <w:sz w:val="24"/>
-        </w:rPr>
-        <w:t>l</w:t>
-      </w:r>
-      <w:r>
-        <w:rPr>
-          <w:sz w:val="24"/>
-        </w:rPr>
-        <w:t>u</w:t>
-      </w:r>
-      <w:r>
-        <w:rPr>
-          <w:sz w:val="24"/>
-        </w:rPr>
-        <w:t>s</w:t>
-      </w:r>
-      <w:r>
-        <w:rPr>
-          <w:sz w:val="24"/>
-        </w:rPr>
-        <w:t>i</w:t>
-      </w:r>
-      <w:r>
-        <w:rPr>
-          <w:sz w:val="24"/>
-        </w:rPr>
-        <w:t>e</w:t>
-      </w:r>
-      <w:r>
-        <w:rPr>
-          <w:sz w:val="24"/>
-        </w:rPr>
-        <w:t>u</w:t>
-      </w:r>
-      <w:r>
-        <w:rPr>
-          <w:sz w:val="24"/>
-        </w:rPr>
-        <w:t>r</w:t>
-      </w:r>
-      <w:r>
-        <w:rPr>
-          <w:sz w:val="24"/>
-        </w:rPr>
-        <w:t>s</w:t>
-      </w:r>
-      <w:r>
-        <w:rPr>
-          <w:sz w:val="24"/>
-        </w:rPr>
-        <w:t xml:space="preserve"> </w:t>
-      </w:r>
-      <w:r>
-        <w:rPr>
-          <w:sz w:val="24"/>
-        </w:rPr>
-        <w:t>s</w:t>
-      </w:r>
-      <w:r>
-        <w:rPr>
-          <w:sz w:val="24"/>
-        </w:rPr>
-        <w:t>y</w:t>
-      </w:r>
-      <w:r>
-        <w:rPr>
-          <w:sz w:val="24"/>
-        </w:rPr>
-        <w:t>s</w:t>
-      </w:r>
-      <w:r>
-        <w:rPr>
-          <w:sz w:val="24"/>
-        </w:rPr>
-        <w:t>t</w:t>
-      </w:r>
-      <w:r>
-        <w:rPr>
-          <w:sz w:val="24"/>
-        </w:rPr>
-        <w:t>è</w:t>
-      </w:r>
-      <w:r>
-        <w:rPr>
-          <w:sz w:val="24"/>
-        </w:rPr>
-        <w:t>m</w:t>
-      </w:r>
-      <w:r>
-        <w:rPr>
-          <w:sz w:val="24"/>
-        </w:rPr>
-        <w:t>e</w:t>
-      </w:r>
-      <w:r>
-        <w:rPr>
-          <w:sz w:val="24"/>
-        </w:rPr>
-        <w:t>s</w:t>
-      </w:r>
-      <w:r>
-        <w:rPr>
-          <w:sz w:val="24"/>
-        </w:rPr>
-        <w:t xml:space="preserve"> </w:t>
-      </w:r>
-      <w:r>
-        <w:rPr>
-          <w:sz w:val="24"/>
-        </w:rPr>
-        <w:t>d</w:t>
-      </w:r>
-      <w:r>
-        <w:rPr>
-          <w:sz w:val="24"/>
-        </w:rPr>
-        <w:t>’</w:t>
-      </w:r>
-      <w:r>
-        <w:rPr>
-          <w:sz w:val="24"/>
-        </w:rPr>
-        <w:t>é</w:t>
-      </w:r>
-      <w:r>
-        <w:rPr>
-          <w:sz w:val="24"/>
-        </w:rPr>
-        <w:t>q</w:t>
-      </w:r>
-      <w:r>
-        <w:rPr>
-          <w:sz w:val="24"/>
-        </w:rPr>
-        <w:t>u</w:t>
-      </w:r>
-      <w:r>
-        <w:rPr>
-          <w:sz w:val="24"/>
-        </w:rPr>
-        <w:t>a</w:t>
-      </w:r>
-      <w:r>
-        <w:rPr>
-          <w:sz w:val="24"/>
-        </w:rPr>
-        <w:t>t</w:t>
-      </w:r>
-      <w:r>
-        <w:rPr>
-          <w:sz w:val="24"/>
-        </w:rPr>
-        <w:t>i</w:t>
-      </w:r>
-      <w:r>
-        <w:rPr>
-          <w:sz w:val="24"/>
-        </w:rPr>
-        <w:t>o</w:t>
-      </w:r>
-      <w:r>
-        <w:rPr>
-          <w:sz w:val="24"/>
-        </w:rPr>
-        <w:t>n</w:t>
-      </w:r>
-      <w:r>
-        <w:rPr>
-          <w:sz w:val="24"/>
-        </w:rPr>
-        <w:t>s</w:t>
-      </w:r>
-      <w:r>
-        <w:rPr>
-          <w:sz w:val="24"/>
-        </w:rPr>
-        <w:t>.</w:t>
-      </w:r>
-      <w:r>
-        <w:rPr>
-          <w:sz w:val="24"/>
-        </w:rPr>
-        <w:t xml:space="preserve"> Nous avons pu donc extraire la fonction suivante </w:t>
-      </w:r>
-      <w:r>
-        <w:rPr>
-          <w:sz w:val="24"/>
-        </w:rPr>
-        <w:t>:</w:t>
+        <w:t>. Nous avons pu donc extraire la fonction suivante :</w:t>
       </w:r>
     </w:p>
     <w:p>
@@ -6264,129 +5791,7 @@
         <w:rPr>
           <w:sz w:val="24"/>
         </w:rPr>
-        <w:t xml:space="preserve"> </w:t>
-      </w:r>
-      <w:proofErr w:type="gramStart"/>
-      <w:r>
-        <w:rPr>
-          <w:sz w:val="24"/>
-        </w:rPr>
-        <w:t>f</w:t>
-      </w:r>
-      <w:proofErr w:type="gramEnd"/>
-      <w:r>
-        <w:rPr>
-          <w:sz w:val="24"/>
-        </w:rPr>
-        <w:t>(</w:t>
-      </w:r>
-      <w:r>
-        <w:rPr>
-          <w:sz w:val="24"/>
-        </w:rPr>
-        <w:t>N</w:t>
-      </w:r>
-      <w:r>
-        <w:rPr>
-          <w:sz w:val="24"/>
-        </w:rPr>
-        <w:t>)</w:t>
-      </w:r>
-      <w:r>
-        <w:rPr>
-          <w:sz w:val="24"/>
-        </w:rPr>
-        <w:t xml:space="preserve"> </w:t>
-      </w:r>
-      <w:r>
-        <w:rPr>
-          <w:sz w:val="24"/>
-        </w:rPr>
-        <w:t>=</w:t>
-      </w:r>
-      <w:r>
-        <w:rPr>
-          <w:sz w:val="24"/>
-        </w:rPr>
-        <w:t xml:space="preserve"> </w:t>
-      </w:r>
-      <w:r>
-        <w:rPr>
-          <w:sz w:val="24"/>
-        </w:rPr>
-        <w:t>9</w:t>
-      </w:r>
-      <w:r>
-        <w:rPr>
-          <w:sz w:val="24"/>
-        </w:rPr>
-        <w:t>5</w:t>
-      </w:r>
-      <w:r>
-        <w:rPr>
-          <w:sz w:val="24"/>
-        </w:rPr>
-        <w:t>*</w:t>
-      </w:r>
-      <w:r>
-        <w:rPr>
-          <w:sz w:val="24"/>
-        </w:rPr>
-        <w:t>e</w:t>
-      </w:r>
-      <w:r>
-        <w:rPr>
-          <w:sz w:val="24"/>
-        </w:rPr>
-        <w:t>^</w:t>
-      </w:r>
-      <w:r>
-        <w:rPr>
-          <w:sz w:val="24"/>
-        </w:rPr>
-        <w:t>(</w:t>
-      </w:r>
-      <w:r>
-        <w:rPr>
-          <w:sz w:val="24"/>
-        </w:rPr>
-        <w:t>0</w:t>
-      </w:r>
-      <w:r>
-        <w:rPr>
-          <w:sz w:val="24"/>
-        </w:rPr>
-        <w:t>.</w:t>
-      </w:r>
-      <w:r>
-        <w:rPr>
-          <w:sz w:val="24"/>
-        </w:rPr>
-        <w:t>1</w:t>
-      </w:r>
-      <w:r>
-        <w:rPr>
-          <w:sz w:val="24"/>
-        </w:rPr>
-        <w:t>0</w:t>
-      </w:r>
-      <w:r>
-        <w:rPr>
-          <w:sz w:val="24"/>
-        </w:rPr>
-        <w:t>*</w:t>
-      </w:r>
-      <w:r>
-        <w:rPr>
-          <w:sz w:val="24"/>
-        </w:rPr>
-        <w:t>N</w:t>
-      </w:r>
-      <w:r>
-        <w:rPr>
-          <w:sz w:val="24"/>
-        </w:rPr>
-        <w:t>)</w:t>
+        <w:t xml:space="preserve"> f(N) = 95*e^(0.10*N)</w:t>
       </w:r>
       <w:r>
         <w:rPr>
@@ -6448,13 +5853,7 @@
         <w:rPr>
           <w:sz w:val="24"/>
         </w:rPr>
-        <w:t xml:space="preserve"> avec Wolfram Alpha. Ce</w:t>
-      </w:r>
-      <w:r>
-        <w:rPr>
-          <w:sz w:val="24"/>
-        </w:rPr>
-        <w:t xml:space="preserve"> dernier nous donne une équation </w:t>
+        <w:t xml:space="preserve"> avec Wolfram Alpha. Ce dernier nous donne une équation </w:t>
       </w:r>
       <w:r>
         <w:rPr>
@@ -6567,12 +5966,12 @@
       <w:r>
         <w:fldChar w:fldCharType="separate"/>
       </w:r>
-      <w:bookmarkStart w:id="81" w:name="__Fieldmark__354_1043537223"/>
-      <w:bookmarkStart w:id="82" w:name="__Fieldmark__172_1259242191"/>
-      <w:bookmarkStart w:id="83" w:name="ListeDéroulante1"/>
-      <w:bookmarkStart w:id="84" w:name="__Fieldmark__291_24363103"/>
-      <w:bookmarkStart w:id="85" w:name="__Fieldmark__511_24363103"/>
-      <w:bookmarkStart w:id="86" w:name="__Fieldmark__302_689571791"/>
+      <w:bookmarkStart w:id="81" w:name="__Fieldmark__302_689571791"/>
+      <w:bookmarkStart w:id="82" w:name="__Fieldmark__511_24363103"/>
+      <w:bookmarkStart w:id="83" w:name="__Fieldmark__291_24363103"/>
+      <w:bookmarkStart w:id="84" w:name="ListeDéroulante1"/>
+      <w:bookmarkStart w:id="85" w:name="__Fieldmark__172_1259242191"/>
+      <w:bookmarkStart w:id="86" w:name="__Fieldmark__354_1043537223"/>
       <w:bookmarkEnd w:id="81"/>
       <w:bookmarkEnd w:id="82"/>
       <w:bookmarkEnd w:id="83"/>
@@ -6644,10 +6043,10 @@
       <w:r>
         <w:fldChar w:fldCharType="separate"/>
       </w:r>
-      <w:bookmarkStart w:id="87" w:name="__Fieldmark__370_1043537223"/>
-      <w:bookmarkStart w:id="88" w:name="__Fieldmark__524_243"/>
-      <w:bookmarkStart w:id="89" w:name="__Fieldmark__182_1259242191"/>
-      <w:bookmarkStart w:id="90" w:name="__Fieldmark__315_689571791"/>
+      <w:bookmarkStart w:id="87" w:name="__Fieldmark__315_689571791"/>
+      <w:bookmarkStart w:id="88" w:name="__Fieldmark__182_1259242191"/>
+      <w:bookmarkStart w:id="89" w:name="__Fieldmark__524_243"/>
+      <w:bookmarkStart w:id="90" w:name="__Fieldmark__370_1043537223"/>
       <w:bookmarkEnd w:id="87"/>
       <w:bookmarkEnd w:id="88"/>
       <w:bookmarkEnd w:id="89"/>
@@ -6717,12 +6116,12 @@
       <w:r>
         <w:fldChar w:fldCharType="separate"/>
       </w:r>
-      <w:bookmarkStart w:id="91" w:name="__Fieldmark__392_1043537223"/>
-      <w:bookmarkStart w:id="92" w:name="__Fieldmark__198_1259242191"/>
-      <w:bookmarkStart w:id="93" w:name="ListeDéroulante3"/>
-      <w:bookmarkStart w:id="94" w:name="__Fieldmark__306_24363103"/>
-      <w:bookmarkStart w:id="95" w:name="__Fieldmark__540_24363103"/>
-      <w:bookmarkStart w:id="96" w:name="__Fieldmark__334_689571791"/>
+      <w:bookmarkStart w:id="91" w:name="__Fieldmark__334_689571791"/>
+      <w:bookmarkStart w:id="92" w:name="__Fieldmark__540_24363103"/>
+      <w:bookmarkStart w:id="93" w:name="__Fieldmark__306_24363103"/>
+      <w:bookmarkStart w:id="94" w:name="ListeDéroulante3"/>
+      <w:bookmarkStart w:id="95" w:name="__Fieldmark__198_1259242191"/>
+      <w:bookmarkStart w:id="96" w:name="__Fieldmark__392_1043537223"/>
       <w:bookmarkEnd w:id="91"/>
       <w:bookmarkEnd w:id="92"/>
       <w:bookmarkEnd w:id="93"/>
@@ -6794,12 +6193,12 @@
       <w:r>
         <w:fldChar w:fldCharType="separate"/>
       </w:r>
-      <w:bookmarkStart w:id="97" w:name="__Fieldmark__414_1043537223"/>
-      <w:bookmarkStart w:id="98" w:name="__Fieldmark__213_1259242191"/>
-      <w:bookmarkStart w:id="99" w:name="ListeDéroulante4"/>
-      <w:bookmarkStart w:id="100" w:name="__Fieldmark__314_24363103"/>
-      <w:bookmarkStart w:id="101" w:name="__Fieldmark__553_24363103"/>
-      <w:bookmarkStart w:id="102" w:name="__Fieldmark__353_689571791"/>
+      <w:bookmarkStart w:id="97" w:name="__Fieldmark__353_689571791"/>
+      <w:bookmarkStart w:id="98" w:name="__Fieldmark__553_24363103"/>
+      <w:bookmarkStart w:id="99" w:name="__Fieldmark__314_24363103"/>
+      <w:bookmarkStart w:id="100" w:name="ListeDéroulante4"/>
+      <w:bookmarkStart w:id="101" w:name="__Fieldmark__213_1259242191"/>
+      <w:bookmarkStart w:id="102" w:name="__Fieldmark__414_1043537223"/>
       <w:bookmarkEnd w:id="97"/>
       <w:bookmarkEnd w:id="98"/>
       <w:bookmarkEnd w:id="99"/>
@@ -6828,6 +6227,7 @@
           <w:b/>
           <w:sz w:val="24"/>
         </w:rPr>
+        <w:lastRenderedPageBreak/>
         <w:t xml:space="preserve">Estimez la qualité de votre travail pour ce </w:t>
       </w:r>
       <w:proofErr w:type="gramStart"/>
@@ -6870,12 +6270,12 @@
       <w:r>
         <w:fldChar w:fldCharType="separate"/>
       </w:r>
-      <w:bookmarkStart w:id="103" w:name="__Fieldmark__436_1043537223"/>
-      <w:bookmarkStart w:id="104" w:name="__Fieldmark__228_1259242191"/>
-      <w:bookmarkStart w:id="105" w:name="ListeDéroulante5"/>
-      <w:bookmarkStart w:id="106" w:name="__Fieldmark__321_24363103"/>
-      <w:bookmarkStart w:id="107" w:name="__Fieldmark__566_24363103"/>
-      <w:bookmarkStart w:id="108" w:name="__Fieldmark__372_689571791"/>
+      <w:bookmarkStart w:id="103" w:name="__Fieldmark__372_689571791"/>
+      <w:bookmarkStart w:id="104" w:name="__Fieldmark__566_24363103"/>
+      <w:bookmarkStart w:id="105" w:name="__Fieldmark__321_24363103"/>
+      <w:bookmarkStart w:id="106" w:name="ListeDéroulante5"/>
+      <w:bookmarkStart w:id="107" w:name="__Fieldmark__228_1259242191"/>
+      <w:bookmarkStart w:id="108" w:name="__Fieldmark__436_1043537223"/>
       <w:bookmarkEnd w:id="103"/>
       <w:bookmarkEnd w:id="104"/>
       <w:bookmarkEnd w:id="105"/>
@@ -7052,6 +6452,7 @@
         <w:tab/>
         <w:t xml:space="preserve"> </w:t>
       </w:r>
+      <w:bookmarkEnd w:id="0"/>
     </w:p>
     <w:sectPr>
       <w:headerReference w:type="default" r:id="rId7"/>

</xml_diff>